<commit_message>
Update COMP 5423 Written Report - 19074889G.docx
</commit_message>
<xml_diff>
--- a/Report/COMP 5423 Written Report - 19074889G.docx
+++ b/Report/COMP 5423 Written Report - 19074889G.docx
@@ -1,6 +1,6 @@
 
 <file path=word/document.xml><?xml version="1.0" encoding="utf-8"?>
-<w:document xmlns:wpc="http://schemas.microsoft.com/office/word/2010/wordprocessingCanvas" xmlns:cx="http://schemas.microsoft.com/office/drawing/2014/chartex" xmlns:cx1="http://schemas.microsoft.com/office/drawing/2015/9/8/chartex" xmlns:cx2="http://schemas.microsoft.com/office/drawing/2015/10/21/chartex" xmlns:cx3="http://schemas.microsoft.com/office/drawing/2016/5/9/chartex" xmlns:cx4="http://schemas.microsoft.com/office/drawing/2016/5/10/chartex" xmlns:cx5="http://schemas.microsoft.com/office/drawing/2016/5/11/chartex" xmlns:cx6="http://schemas.microsoft.com/office/drawing/2016/5/12/chartex" xmlns:cx7="http://schemas.microsoft.com/office/drawing/2016/5/13/chartex" xmlns:cx8="http://schemas.microsoft.com/office/drawing/2016/5/14/chartex" xmlns:mc="http://schemas.openxmlformats.org/markup-compatibility/2006" xmlns:aink="http://schemas.microsoft.com/office/drawing/2016/ink" xmlns:am3d="http://schemas.microsoft.com/office/drawing/2017/model3d" xmlns:o="urn:schemas-microsoft-com:office:office" xmlns:r="http://schemas.openxmlformats.org/officeDocument/2006/relationships" xmlns:m="http://schemas.openxmlformats.org/officeDocument/2006/math" xmlns:v="urn:schemas-microsoft-com:vml" xmlns:wp14="http://schemas.microsoft.com/office/word/2010/wordprocessingDrawing" xmlns:wp="http://schemas.openxmlformats.org/drawingml/2006/wordprocessingDrawing" xmlns:w10="urn:schemas-microsoft-com:office:word" xmlns:w="http://schemas.openxmlformats.org/wordprocessingml/2006/main" xmlns:w14="http://schemas.microsoft.com/office/word/2010/wordml" xmlns:w15="http://schemas.microsoft.com/office/word/2012/wordml" xmlns:w16cex="http://schemas.microsoft.com/office/word/2018/wordml/cex" xmlns:w16cid="http://schemas.microsoft.com/office/word/2016/wordml/cid" xmlns:w16="http://schemas.microsoft.com/office/word/2018/wordml" xmlns:w16sdtdh="http://schemas.microsoft.com/office/word/2020/wordml/sdtdatahash" xmlns:w16se="http://schemas.microsoft.com/office/word/2015/wordml/symex" xmlns:wpg="http://schemas.microsoft.com/office/word/2010/wordprocessingGroup" xmlns:wpi="http://schemas.microsoft.com/office/word/2010/wordprocessingInk" xmlns:wne="http://schemas.microsoft.com/office/word/2006/wordml" xmlns:wps="http://schemas.microsoft.com/office/word/2010/wordprocessingShape" mc:Ignorable="w14 w15 w16se w16cid w16 w16cex w16sdtdh wp14">
+<w:document xmlns:wpc="http://schemas.microsoft.com/office/word/2010/wordprocessingCanvas" xmlns:cx="http://schemas.microsoft.com/office/drawing/2014/chartex" xmlns:cx1="http://schemas.microsoft.com/office/drawing/2015/9/8/chartex" xmlns:mc="http://schemas.openxmlformats.org/markup-compatibility/2006" xmlns:o="urn:schemas-microsoft-com:office:office" xmlns:r="http://schemas.openxmlformats.org/officeDocument/2006/relationships" xmlns:m="http://schemas.openxmlformats.org/officeDocument/2006/math" xmlns:v="urn:schemas-microsoft-com:vml" xmlns:wp14="http://schemas.microsoft.com/office/word/2010/wordprocessingDrawing" xmlns:wp="http://schemas.openxmlformats.org/drawingml/2006/wordprocessingDrawing" xmlns:w10="urn:schemas-microsoft-com:office:word" xmlns:w="http://schemas.openxmlformats.org/wordprocessingml/2006/main" xmlns:w14="http://schemas.microsoft.com/office/word/2010/wordml" xmlns:w15="http://schemas.microsoft.com/office/word/2012/wordml" xmlns:w16se="http://schemas.microsoft.com/office/word/2015/wordml/symex" xmlns:wpg="http://schemas.microsoft.com/office/word/2010/wordprocessingGroup" xmlns:wpi="http://schemas.microsoft.com/office/word/2010/wordprocessingInk" xmlns:wne="http://schemas.microsoft.com/office/word/2006/wordml" xmlns:wps="http://schemas.microsoft.com/office/word/2010/wordprocessingShape" mc:Ignorable="w14 w15 w16se wp14">
   <w:body>
     <w:p>
       <w:pPr>
@@ -2237,7 +2237,7 @@
     <w:p>
       <w:pPr>
         <w:rPr>
-          <w:rFonts w:ascii="Times New Roman" w:hAnsi="Times New Roman" w:cs="Times New Roman" w:hint="eastAsia"/>
+          <w:rFonts w:ascii="Times New Roman" w:hAnsi="Times New Roman" w:cs="Times New Roman"/>
           <w:sz w:val="24"/>
           <w:szCs w:val="24"/>
           <w:lang w:eastAsia="zh-HK"/>
@@ -2350,25 +2350,7 @@
           <w:szCs w:val="24"/>
           <w:lang w:eastAsia="zh-HK"/>
         </w:rPr>
-        <w:t xml:space="preserve">For a special situation that </w:t>
-      </w:r>
-      <w:r>
-        <w:rPr>
-          <w:rFonts w:ascii="Times New Roman" w:hAnsi="Times New Roman" w:cs="Times New Roman"/>
-          <w:sz w:val="24"/>
-          <w:szCs w:val="24"/>
-          <w:lang w:eastAsia="zh-HK"/>
-        </w:rPr>
-        <w:t>the text is classified into a</w:t>
-      </w:r>
-      <w:r>
-        <w:rPr>
-          <w:rFonts w:ascii="Times New Roman" w:hAnsi="Times New Roman" w:cs="Times New Roman"/>
-          <w:sz w:val="24"/>
-          <w:szCs w:val="24"/>
-          <w:lang w:eastAsia="zh-HK"/>
-        </w:rPr>
-        <w:t xml:space="preserve"> </w:t>
+        <w:t xml:space="preserve">For a special situation that the text is classified into a </w:t>
       </w:r>
       <w:r>
         <w:rPr>
@@ -2404,43 +2386,7 @@
           <w:szCs w:val="24"/>
           <w:lang w:eastAsia="zh-HK"/>
         </w:rPr>
-        <w:t xml:space="preserve">. For a text from a company’s memo can be </w:t>
-      </w:r>
-      <w:r>
-        <w:rPr>
-          <w:rFonts w:ascii="Times New Roman" w:hAnsi="Times New Roman" w:cs="Times New Roman"/>
-          <w:sz w:val="24"/>
-          <w:szCs w:val="24"/>
-          <w:lang w:eastAsia="zh-HK"/>
-        </w:rPr>
-        <w:t>categorized</w:t>
-      </w:r>
-      <w:r>
-        <w:rPr>
-          <w:rFonts w:ascii="Times New Roman" w:hAnsi="Times New Roman" w:cs="Times New Roman"/>
-          <w:sz w:val="24"/>
-          <w:szCs w:val="24"/>
-          <w:lang w:eastAsia="zh-HK"/>
-        </w:rPr>
-        <w:t xml:space="preserve"> to </w:t>
-      </w:r>
-      <w:r>
-        <w:rPr>
-          <w:rFonts w:ascii="Times New Roman" w:hAnsi="Times New Roman" w:cs="Times New Roman"/>
-          <w:sz w:val="24"/>
-          <w:szCs w:val="24"/>
-          <w:lang w:eastAsia="zh-HK"/>
-        </w:rPr>
-        <w:t>multi-label</w:t>
-      </w:r>
-      <w:r>
-        <w:rPr>
-          <w:rFonts w:ascii="Times New Roman" w:hAnsi="Times New Roman" w:cs="Times New Roman"/>
-          <w:sz w:val="24"/>
-          <w:szCs w:val="24"/>
-          <w:lang w:eastAsia="zh-HK"/>
-        </w:rPr>
-        <w:t xml:space="preserve"> that related to: “Person”, “Employee” and “Manager”.</w:t>
+        <w:t>. For a text from a company’s memo can be categorized to multi-label that related to: “Person”, “Employee” and “Manager”.</w:t>
       </w:r>
     </w:p>
     <w:p>
@@ -2470,7 +2416,7 @@
           <w:noProof/>
           <w:sz w:val="24"/>
           <w:szCs w:val="24"/>
-          <w:lang w:eastAsia="zh-HK"/>
+          <w:lang w:eastAsia="zh-TW"/>
         </w:rPr>
         <w:drawing>
           <wp:inline distT="0" distB="0" distL="0" distR="0" wp14:anchorId="4613DE16" wp14:editId="24D9FB91">
@@ -2519,7 +2465,7 @@
       <w:pPr>
         <w:jc w:val="both"/>
         <w:rPr>
-          <w:rFonts w:ascii="Times New Roman" w:hAnsi="Times New Roman" w:cs="Times New Roman" w:hint="eastAsia"/>
+          <w:rFonts w:ascii="Times New Roman" w:hAnsi="Times New Roman" w:cs="Times New Roman"/>
           <w:sz w:val="24"/>
           <w:szCs w:val="24"/>
           <w:lang w:eastAsia="zh-HK"/>
@@ -2788,7 +2734,7 @@
         <w:ind w:left="360"/>
         <w:jc w:val="both"/>
         <w:rPr>
-          <w:rFonts w:ascii="Times New Roman" w:hAnsi="Times New Roman" w:cs="Times New Roman" w:hint="eastAsia"/>
+          <w:rFonts w:ascii="Times New Roman" w:hAnsi="Times New Roman" w:cs="Times New Roman"/>
           <w:sz w:val="24"/>
           <w:szCs w:val="24"/>
           <w:lang w:eastAsia="zh-TW"/>
@@ -2873,27 +2819,7 @@
           <w:szCs w:val="24"/>
           <w:lang w:eastAsia="zh-TW"/>
         </w:rPr>
-        <w:t xml:space="preserve">’s writing or speaking is opposite to the wording they use. Human can distinguish it by the situation or intonation, however, </w:t>
-      </w:r>
-      <w:proofErr w:type="gramStart"/>
-      <w:r>
-        <w:rPr>
-          <w:rFonts w:ascii="Times New Roman" w:hAnsi="Times New Roman" w:cs="Times New Roman"/>
-          <w:sz w:val="24"/>
-          <w:szCs w:val="24"/>
-          <w:lang w:eastAsia="zh-TW"/>
-        </w:rPr>
-        <w:t>it’s</w:t>
-      </w:r>
-      <w:proofErr w:type="gramEnd"/>
-      <w:r>
-        <w:rPr>
-          <w:rFonts w:ascii="Times New Roman" w:hAnsi="Times New Roman" w:cs="Times New Roman"/>
-          <w:sz w:val="24"/>
-          <w:szCs w:val="24"/>
-          <w:lang w:eastAsia="zh-TW"/>
-        </w:rPr>
-        <w:t xml:space="preserve"> hard for computer. For example, a boss fired his staff and let security guards send him out of office, the staff roar at his boss: “Thank You!”.</w:t>
+        <w:t>’s writing or speaking is opposite to the wording they use. Human can distinguish it by the situation or intonation, however, it’s hard for computer. For example, a boss fired his staff and let security guards send him out of office, the staff roar at his boss: “Thank You!”.</w:t>
       </w:r>
     </w:p>
     <w:p>
@@ -2902,7 +2828,7 @@
         <w:ind w:left="360"/>
         <w:jc w:val="both"/>
         <w:rPr>
-          <w:rFonts w:ascii="Times New Roman" w:hAnsi="Times New Roman" w:cs="Times New Roman" w:hint="eastAsia"/>
+          <w:rFonts w:ascii="Times New Roman" w:hAnsi="Times New Roman" w:cs="Times New Roman"/>
           <w:sz w:val="24"/>
           <w:szCs w:val="24"/>
           <w:lang w:eastAsia="zh-TW"/>
@@ -2977,7 +2903,7 @@
         <w:ind w:left="360"/>
         <w:jc w:val="both"/>
         <w:rPr>
-          <w:rFonts w:ascii="Times New Roman" w:hAnsi="Times New Roman" w:cs="Times New Roman" w:hint="eastAsia"/>
+          <w:rFonts w:ascii="Times New Roman" w:hAnsi="Times New Roman" w:cs="Times New Roman"/>
           <w:sz w:val="24"/>
           <w:szCs w:val="24"/>
           <w:lang w:eastAsia="zh-TW"/>
@@ -3021,7 +2947,7 @@
         <w:ind w:left="360"/>
         <w:jc w:val="both"/>
         <w:rPr>
-          <w:rFonts w:ascii="Times New Roman" w:hAnsi="Times New Roman" w:cs="Times New Roman" w:hint="eastAsia"/>
+          <w:rFonts w:ascii="Times New Roman" w:hAnsi="Times New Roman" w:cs="Times New Roman"/>
           <w:sz w:val="24"/>
           <w:szCs w:val="24"/>
           <w:lang w:eastAsia="zh-TW"/>
@@ -3034,7 +2960,7 @@
           <w:szCs w:val="24"/>
           <w:lang w:eastAsia="zh-TW"/>
         </w:rPr>
-        <w:t xml:space="preserve">One sentence can be interpretated more than one meaning. For example, “A boy saw a man in the park.” can be </w:t>
+        <w:t xml:space="preserve">One sentence can be </w:t>
       </w:r>
       <w:r>
         <w:rPr>
@@ -3043,7 +2969,7 @@
           <w:szCs w:val="24"/>
           <w:lang w:eastAsia="zh-TW"/>
         </w:rPr>
-        <w:t>interpretated</w:t>
+        <w:t>interpreted</w:t>
       </w:r>
       <w:r>
         <w:rPr>
@@ -3052,7 +2978,25 @@
           <w:szCs w:val="24"/>
           <w:lang w:eastAsia="zh-TW"/>
         </w:rPr>
-        <w:t xml:space="preserve"> as both the boy and the man are in the park or the man in the park, but the boy is not.</w:t>
+        <w:t xml:space="preserve"> more than one meaning. For example, “A boy saw a man in the park.” can be </w:t>
+      </w:r>
+      <w:r>
+        <w:rPr>
+          <w:rFonts w:ascii="Times New Roman" w:hAnsi="Times New Roman" w:cs="Times New Roman"/>
+          <w:sz w:val="24"/>
+          <w:szCs w:val="24"/>
+          <w:lang w:eastAsia="zh-TW"/>
+        </w:rPr>
+        <w:t xml:space="preserve">interpreted </w:t>
+      </w:r>
+      <w:r>
+        <w:rPr>
+          <w:rFonts w:ascii="Times New Roman" w:hAnsi="Times New Roman" w:cs="Times New Roman"/>
+          <w:sz w:val="24"/>
+          <w:szCs w:val="24"/>
+          <w:lang w:eastAsia="zh-TW"/>
+        </w:rPr>
+        <w:t>as both the boy and the man are in the park or the man in the park, but the boy is not.</w:t>
       </w:r>
     </w:p>
     <w:p>
@@ -3070,15 +3014,7 @@
           <w:sz w:val="24"/>
           <w:szCs w:val="24"/>
         </w:rPr>
-        <w:t>In addition, there are some more challenges for text classification</w:t>
-      </w:r>
-      <w:r>
-        <w:rPr>
-          <w:rFonts w:ascii="Times New Roman" w:eastAsia="Times New Roman" w:hAnsi="Times New Roman" w:cs="Times New Roman"/>
-          <w:sz w:val="24"/>
-          <w:szCs w:val="24"/>
-        </w:rPr>
-        <w:t xml:space="preserve">. </w:t>
+        <w:t xml:space="preserve">In addition, there are some more challenges for text classification. </w:t>
       </w:r>
       <w:r>
         <w:rPr>
@@ -3094,15 +3030,7 @@
           <w:sz w:val="24"/>
           <w:szCs w:val="24"/>
         </w:rPr>
-        <w:t xml:space="preserve"> </w:t>
-      </w:r>
-      <w:r>
-        <w:rPr>
-          <w:rFonts w:ascii="Times New Roman" w:eastAsia="Times New Roman" w:hAnsi="Times New Roman" w:cs="Times New Roman"/>
-          <w:sz w:val="24"/>
-          <w:szCs w:val="24"/>
-        </w:rPr>
-        <w:t>[10]</w:t>
+        <w:t xml:space="preserve"> [10]</w:t>
       </w:r>
       <w:r>
         <w:rPr>
@@ -3155,7 +3083,25 @@
           <w:szCs w:val="24"/>
           <w:lang w:eastAsia="zh-TW"/>
         </w:rPr>
-        <w:t>Since a short text may only contains few words to dozen words, the features can be extracted from the text is very limited.</w:t>
+        <w:t xml:space="preserve">Since a short text may only </w:t>
+      </w:r>
+      <w:r>
+        <w:rPr>
+          <w:rFonts w:ascii="Times New Roman" w:hAnsi="Times New Roman" w:cs="Times New Roman"/>
+          <w:sz w:val="24"/>
+          <w:szCs w:val="24"/>
+          <w:lang w:eastAsia="zh-TW"/>
+        </w:rPr>
+        <w:t>contain</w:t>
+      </w:r>
+      <w:r>
+        <w:rPr>
+          <w:rFonts w:ascii="Times New Roman" w:hAnsi="Times New Roman" w:cs="Times New Roman"/>
+          <w:sz w:val="24"/>
+          <w:szCs w:val="24"/>
+          <w:lang w:eastAsia="zh-TW"/>
+        </w:rPr>
+        <w:t xml:space="preserve"> few words to dozen words, the features can be extracted from the text is very limited.</w:t>
       </w:r>
     </w:p>
     <w:p>
@@ -3164,7 +3110,7 @@
         <w:ind w:left="360"/>
         <w:jc w:val="both"/>
         <w:rPr>
-          <w:rFonts w:ascii="Times New Roman" w:hAnsi="Times New Roman" w:cs="Times New Roman" w:hint="eastAsia"/>
+          <w:rFonts w:ascii="Times New Roman" w:hAnsi="Times New Roman" w:cs="Times New Roman"/>
           <w:sz w:val="24"/>
           <w:szCs w:val="24"/>
           <w:lang w:eastAsia="zh-TW"/>
@@ -3180,7 +3126,7 @@
         </w:numPr>
         <w:jc w:val="both"/>
         <w:rPr>
-          <w:rFonts w:ascii="Times New Roman" w:eastAsia="Times New Roman" w:hAnsi="Times New Roman" w:cs="Times New Roman" w:hint="eastAsia"/>
+          <w:rFonts w:ascii="Times New Roman" w:eastAsia="Times New Roman" w:hAnsi="Times New Roman" w:cs="Times New Roman"/>
           <w:sz w:val="24"/>
           <w:szCs w:val="24"/>
         </w:rPr>
@@ -3230,47 +3176,7 @@
           <w:szCs w:val="24"/>
           <w:lang w:eastAsia="zh-TW"/>
         </w:rPr>
-        <w:t xml:space="preserve">hort text usually sent out in very short times like conversation in instant messenger such as </w:t>
-      </w:r>
-      <w:proofErr w:type="spellStart"/>
-      <w:r>
-        <w:rPr>
-          <w:rFonts w:ascii="Times New Roman" w:hAnsi="Times New Roman" w:cs="Times New Roman"/>
-          <w:sz w:val="24"/>
-          <w:szCs w:val="24"/>
-          <w:lang w:eastAsia="zh-TW"/>
-        </w:rPr>
-        <w:t>whatsapp</w:t>
-      </w:r>
-      <w:proofErr w:type="spellEnd"/>
-      <w:r>
-        <w:rPr>
-          <w:rFonts w:ascii="Times New Roman" w:hAnsi="Times New Roman" w:cs="Times New Roman"/>
-          <w:sz w:val="24"/>
-          <w:szCs w:val="24"/>
-          <w:lang w:eastAsia="zh-TW"/>
-        </w:rPr>
-        <w:t xml:space="preserve">, </w:t>
-      </w:r>
-      <w:proofErr w:type="spellStart"/>
-      <w:r>
-        <w:rPr>
-          <w:rFonts w:ascii="Times New Roman" w:hAnsi="Times New Roman" w:cs="Times New Roman"/>
-          <w:sz w:val="24"/>
-          <w:szCs w:val="24"/>
-          <w:lang w:eastAsia="zh-TW"/>
-        </w:rPr>
-        <w:t>wechat</w:t>
-      </w:r>
-      <w:proofErr w:type="spellEnd"/>
-      <w:r>
-        <w:rPr>
-          <w:rFonts w:ascii="Times New Roman" w:hAnsi="Times New Roman" w:cs="Times New Roman"/>
-          <w:sz w:val="24"/>
-          <w:szCs w:val="24"/>
-          <w:lang w:eastAsia="zh-TW"/>
-        </w:rPr>
-        <w:t xml:space="preserve"> and telegram. Therefore, the text is short, but the quantity is large.</w:t>
+        <w:t>hort text usually sent out in very short times like conversation in instant messenger such as whatsapp, wechat and telegram. Therefore, the text is short, but the quantity is large.</w:t>
       </w:r>
     </w:p>
     <w:p>
@@ -3279,7 +3185,7 @@
         <w:ind w:left="360"/>
         <w:jc w:val="both"/>
         <w:rPr>
-          <w:rFonts w:ascii="Times New Roman" w:hAnsi="Times New Roman" w:cs="Times New Roman" w:hint="eastAsia"/>
+          <w:rFonts w:ascii="Times New Roman" w:hAnsi="Times New Roman" w:cs="Times New Roman"/>
           <w:sz w:val="24"/>
           <w:szCs w:val="24"/>
           <w:lang w:eastAsia="zh-TW"/>
@@ -3321,20 +3227,29 @@
       <w:pPr>
         <w:ind w:left="360"/>
         <w:rPr>
+          <w:rFonts w:ascii="Times New Roman" w:hAnsi="Times New Roman" w:cs="Times New Roman"/>
+          <w:sz w:val="24"/>
+          <w:szCs w:val="24"/>
+          <w:lang w:eastAsia="zh-TW"/>
+        </w:rPr>
+      </w:pPr>
+      <w:r>
+        <w:rPr>
           <w:rFonts w:ascii="Times New Roman" w:hAnsi="Times New Roman" w:cs="Times New Roman" w:hint="eastAsia"/>
           <w:sz w:val="24"/>
           <w:szCs w:val="24"/>
           <w:lang w:eastAsia="zh-TW"/>
         </w:rPr>
-      </w:pPr>
-      <w:r>
-        <w:rPr>
-          <w:rFonts w:ascii="Times New Roman" w:hAnsi="Times New Roman" w:cs="Times New Roman" w:hint="eastAsia"/>
+        <w:t>S</w:t>
+      </w:r>
+      <w:r>
+        <w:rPr>
+          <w:rFonts w:ascii="Times New Roman" w:hAnsi="Times New Roman" w:cs="Times New Roman"/>
           <w:sz w:val="24"/>
           <w:szCs w:val="24"/>
           <w:lang w:eastAsia="zh-TW"/>
         </w:rPr>
-        <w:t>S</w:t>
+        <w:t xml:space="preserve">hort text usually </w:t>
       </w:r>
       <w:r>
         <w:rPr>
@@ -3343,19 +3258,8 @@
           <w:szCs w:val="24"/>
           <w:lang w:eastAsia="zh-TW"/>
         </w:rPr>
-        <w:t xml:space="preserve">hort text usually </w:t>
-      </w:r>
-      <w:proofErr w:type="gramStart"/>
-      <w:r>
-        <w:rPr>
-          <w:rFonts w:ascii="Times New Roman" w:hAnsi="Times New Roman" w:cs="Times New Roman"/>
-          <w:sz w:val="24"/>
-          <w:szCs w:val="24"/>
-          <w:lang w:eastAsia="zh-TW"/>
-        </w:rPr>
-        <w:t>contain</w:t>
-      </w:r>
-      <w:proofErr w:type="gramEnd"/>
+        <w:t>contains</w:t>
+      </w:r>
       <w:r>
         <w:rPr>
           <w:rFonts w:ascii="Times New Roman" w:hAnsi="Times New Roman" w:cs="Times New Roman"/>
@@ -3401,7 +3305,56 @@
           <w:rFonts w:ascii="Times New Roman" w:hAnsi="Times New Roman" w:cs="Times New Roman"/>
           <w:lang w:eastAsia="zh-HK"/>
         </w:rPr>
-        <w:t xml:space="preserve">The module is used to download the data file from server. To stimulate data processing, it appends a string to the file then upload to file server. </w:t>
+        <w:t>According to the research paper “</w:t>
+      </w:r>
+      <w:r>
+        <w:rPr>
+          <w:rFonts w:ascii="Times New Roman" w:hAnsi="Times New Roman" w:cs="Times New Roman"/>
+          <w:lang w:eastAsia="zh-HK"/>
+        </w:rPr>
+        <w:t>A Survey on Text Classification: From</w:t>
+      </w:r>
+      <w:r>
+        <w:rPr>
+          <w:rFonts w:ascii="Times New Roman" w:hAnsi="Times New Roman" w:cs="Times New Roman"/>
+          <w:lang w:eastAsia="zh-HK"/>
+        </w:rPr>
+        <w:t xml:space="preserve"> </w:t>
+      </w:r>
+      <w:r>
+        <w:rPr>
+          <w:rFonts w:ascii="Times New Roman" w:hAnsi="Times New Roman" w:cs="Times New Roman"/>
+          <w:lang w:eastAsia="zh-HK"/>
+        </w:rPr>
+        <w:t>Shallow to Deep Learning</w:t>
+      </w:r>
+      <w:r>
+        <w:rPr>
+          <w:rFonts w:ascii="Times New Roman" w:hAnsi="Times New Roman" w:cs="Times New Roman"/>
+          <w:lang w:eastAsia="zh-HK"/>
+        </w:rPr>
+        <w:t xml:space="preserve">” [3], typical methods show as the figure 3.1 below. </w:t>
+      </w:r>
+      <w:r>
+        <w:rPr>
+          <w:rFonts w:ascii="Times New Roman" w:hAnsi="Times New Roman" w:cs="Times New Roman"/>
+          <w:lang w:eastAsia="zh-HK"/>
+        </w:rPr>
+        <w:t xml:space="preserve"> </w:t>
+      </w:r>
+      <w:r>
+        <w:rPr>
+          <w:rFonts w:ascii="Times New Roman" w:hAnsi="Times New Roman" w:cs="Times New Roman"/>
+          <w:lang w:eastAsia="zh-HK"/>
+        </w:rPr>
+        <w:t>In this section, the processes including preprocess, shallow learning, deep learning and evaluation will be further discussed</w:t>
+      </w:r>
+      <w:r>
+        <w:rPr>
+          <w:rFonts w:ascii="Times New Roman" w:hAnsi="Times New Roman" w:cs="Times New Roman"/>
+          <w:lang w:eastAsia="zh-HK"/>
+        </w:rPr>
+        <w:t xml:space="preserve">. </w:t>
       </w:r>
     </w:p>
     <w:p>
@@ -3415,12 +3368,66 @@
       </w:pPr>
       <w:r>
         <w:rPr>
+          <w:rFonts w:ascii="Times New Roman" w:hAnsi="Times New Roman" w:cs="Times New Roman"/>
+          <w:noProof/>
+          <w:sz w:val="24"/>
+          <w:szCs w:val="24"/>
+          <w:lang w:eastAsia="zh-TW"/>
+        </w:rPr>
+        <w:drawing>
+          <wp:inline distT="0" distB="0" distL="0" distR="0" wp14:anchorId="215BB4B3" wp14:editId="0E5C2BA0">
+            <wp:extent cx="5943600" cy="1729740"/>
+            <wp:effectExtent l="0" t="0" r="0" b="3810"/>
+            <wp:docPr id="2" name="Picture 2"/>
+            <wp:cNvGraphicFramePr>
+              <a:graphicFrameLocks xmlns:a="http://schemas.openxmlformats.org/drawingml/2006/main" noChangeAspect="1"/>
+            </wp:cNvGraphicFramePr>
+            <a:graphic xmlns:a="http://schemas.openxmlformats.org/drawingml/2006/main">
+              <a:graphicData uri="http://schemas.openxmlformats.org/drawingml/2006/picture">
+                <pic:pic xmlns:pic="http://schemas.openxmlformats.org/drawingml/2006/picture">
+                  <pic:nvPicPr>
+                    <pic:cNvPr id="1" name=""/>
+                    <pic:cNvPicPr/>
+                  </pic:nvPicPr>
+                  <pic:blipFill>
+                    <a:blip r:embed="rId9"/>
+                    <a:stretch>
+                      <a:fillRect/>
+                    </a:stretch>
+                  </pic:blipFill>
+                  <pic:spPr>
+                    <a:xfrm>
+                      <a:off x="0" y="0"/>
+                      <a:ext cx="5943600" cy="1729740"/>
+                    </a:xfrm>
+                    <a:prstGeom prst="rect">
+                      <a:avLst/>
+                    </a:prstGeom>
+                  </pic:spPr>
+                </pic:pic>
+              </a:graphicData>
+            </a:graphic>
+          </wp:inline>
+        </w:drawing>
+      </w:r>
+    </w:p>
+    <w:p>
+      <w:pPr>
+        <w:rPr>
+          <w:rFonts w:ascii="Times New Roman" w:hAnsi="Times New Roman" w:cs="Times New Roman"/>
+          <w:sz w:val="24"/>
+          <w:szCs w:val="24"/>
+          <w:lang w:eastAsia="zh-TW"/>
+        </w:rPr>
+      </w:pPr>
+      <w:r>
+        <w:rPr>
           <w:rFonts w:ascii="Times New Roman" w:hAnsi="Times New Roman" w:cs="Times New Roman" w:hint="eastAsia"/>
           <w:sz w:val="24"/>
           <w:szCs w:val="24"/>
           <w:lang w:eastAsia="zh-TW"/>
         </w:rPr>
-        <w:t>[</w:t>
+        <w:t>F</w:t>
       </w:r>
       <w:r>
         <w:rPr>
@@ -3429,53 +3436,16 @@
           <w:szCs w:val="24"/>
           <w:lang w:eastAsia="zh-TW"/>
         </w:rPr>
-        <w:t>4] – R</w:t>
-      </w:r>
-      <w:r>
-        <w:rPr>
-          <w:rFonts w:ascii="Times New Roman" w:hAnsi="Times New Roman" w:cs="Times New Roman" w:hint="eastAsia"/>
+        <w:t>ig 3.1 Flowchart of the text classification with classic methods</w:t>
+      </w:r>
+      <w:r>
+        <w:rPr>
+          <w:rFonts w:ascii="Times New Roman" w:hAnsi="Times New Roman" w:cs="Times New Roman"/>
           <w:sz w:val="24"/>
           <w:szCs w:val="24"/>
           <w:lang w:eastAsia="zh-TW"/>
         </w:rPr>
-        <w:t>e</w:t>
-      </w:r>
-      <w:r>
-        <w:rPr>
-          <w:rFonts w:ascii="Times New Roman" w:hAnsi="Times New Roman" w:cs="Times New Roman"/>
-          <w:sz w:val="24"/>
-          <w:szCs w:val="24"/>
-          <w:lang w:eastAsia="zh-TW"/>
-        </w:rPr>
-        <w:t>lated work</w:t>
-      </w:r>
-    </w:p>
-    <w:p>
-      <w:pPr>
-        <w:rPr>
-          <w:rFonts w:ascii="Times New Roman" w:hAnsi="Times New Roman" w:cs="Times New Roman"/>
-          <w:sz w:val="24"/>
-          <w:szCs w:val="24"/>
-          <w:lang w:eastAsia="zh-TW"/>
-        </w:rPr>
-      </w:pPr>
-      <w:r>
-        <w:rPr>
-          <w:rFonts w:ascii="Times New Roman" w:hAnsi="Times New Roman" w:cs="Times New Roman" w:hint="eastAsia"/>
-          <w:sz w:val="24"/>
-          <w:szCs w:val="24"/>
-          <w:lang w:eastAsia="zh-TW"/>
-        </w:rPr>
-        <w:t>F</w:t>
-      </w:r>
-      <w:r>
-        <w:rPr>
-          <w:rFonts w:ascii="Times New Roman" w:hAnsi="Times New Roman" w:cs="Times New Roman"/>
-          <w:sz w:val="24"/>
-          <w:szCs w:val="24"/>
-          <w:lang w:eastAsia="zh-TW"/>
-        </w:rPr>
-        <w:t>ig [3]</w:t>
+        <w:t xml:space="preserve"> [3]</w:t>
       </w:r>
     </w:p>
     <w:p>
@@ -3496,21 +3466,68 @@
           <w:rFonts w:ascii="Times New Roman" w:hAnsi="Times New Roman" w:cs="Times New Roman"/>
         </w:rPr>
       </w:pPr>
-      <w:bookmarkStart w:id="5" w:name="_Toc70633938"/>
-      <w:r>
-        <w:rPr>
-          <w:rFonts w:ascii="Times New Roman" w:hAnsi="Times New Roman" w:cs="Times New Roman"/>
-        </w:rPr>
-        <w:t>Tokenization</w:t>
-      </w:r>
+      <w:r>
+        <w:rPr>
+          <w:rFonts w:ascii="Times New Roman" w:hAnsi="Times New Roman" w:cs="Times New Roman"/>
+        </w:rPr>
+        <w:t>Preprocess</w:t>
+      </w:r>
+    </w:p>
+    <w:p>
+      <w:pPr>
+        <w:rPr>
+          <w:rFonts w:ascii="Times New Roman" w:hAnsi="Times New Roman" w:cs="Times New Roman"/>
+          <w:sz w:val="24"/>
+          <w:szCs w:val="24"/>
+          <w:lang w:eastAsia="zh-TW"/>
+        </w:rPr>
+      </w:pPr>
+      <w:r>
+        <w:rPr>
+          <w:rFonts w:ascii="Times New Roman" w:hAnsi="Times New Roman" w:cs="Times New Roman" w:hint="eastAsia"/>
+          <w:sz w:val="24"/>
+          <w:szCs w:val="24"/>
+          <w:lang w:eastAsia="zh-TW"/>
+        </w:rPr>
+        <w:t xml:space="preserve">During preprocessing, </w:t>
+      </w:r>
+      <w:r>
+        <w:rPr>
+          <w:rFonts w:ascii="Times New Roman" w:hAnsi="Times New Roman" w:cs="Times New Roman"/>
+          <w:sz w:val="24"/>
+          <w:szCs w:val="24"/>
+          <w:lang w:eastAsia="zh-TW"/>
+        </w:rPr>
+        <w:t xml:space="preserve">tokenization, stop words removal, capitalization, slang and abbreviation conversion, noise removal, spelling correction, stemming and lemmatization will be </w:t>
+      </w:r>
+      <w:r>
+        <w:rPr>
+          <w:rFonts w:ascii="Times New Roman" w:hAnsi="Times New Roman" w:cs="Times New Roman"/>
+          <w:sz w:val="24"/>
+          <w:szCs w:val="24"/>
+          <w:lang w:eastAsia="zh-TW"/>
+        </w:rPr>
+        <w:t>performed</w:t>
+      </w:r>
+      <w:r>
+        <w:rPr>
+          <w:rFonts w:ascii="Times New Roman" w:hAnsi="Times New Roman" w:cs="Times New Roman"/>
+          <w:sz w:val="24"/>
+          <w:szCs w:val="24"/>
+          <w:lang w:eastAsia="zh-TW"/>
+        </w:rPr>
+        <w:t xml:space="preserve"> [5]. </w:t>
+      </w:r>
+      <w:bookmarkStart w:id="5" w:name="_GoBack"/>
       <w:bookmarkEnd w:id="5"/>
     </w:p>
     <w:p>
       <w:pPr>
         <w:rPr>
-          <w:rFonts w:ascii="Times New Roman" w:eastAsia="Times New Roman" w:hAnsi="Times New Roman" w:cs="Times New Roman"/>
-          <w:sz w:val="24"/>
-          <w:szCs w:val="24"/>
+          <w:rFonts w:ascii="Times New Roman" w:hAnsi="Times New Roman" w:cs="Times New Roman"/>
+          <w:sz w:val="24"/>
+          <w:szCs w:val="24"/>
+          <w:lang w:eastAsia="zh-TW"/>
         </w:rPr>
       </w:pPr>
     </w:p>
@@ -3530,7 +3547,7 @@
           <w:u w:val="single"/>
           <w:lang w:eastAsia="zh-TW"/>
         </w:rPr>
-        <w:t>Rule base Tokenizer</w:t>
+        <w:t>Tokenization</w:t>
       </w:r>
     </w:p>
     <w:p>
@@ -3544,12 +3561,12 @@
       </w:pPr>
       <w:r>
         <w:rPr>
-          <w:rFonts w:ascii="Times New Roman" w:hAnsi="Times New Roman" w:cs="Times New Roman" w:hint="eastAsia"/>
+          <w:rFonts w:ascii="Times New Roman" w:hAnsi="Times New Roman" w:cs="Times New Roman"/>
           <w:sz w:val="24"/>
           <w:szCs w:val="24"/>
           <w:lang w:eastAsia="zh-TW"/>
         </w:rPr>
-        <w:t>N</w:t>
+        <w:t>It is a process to break</w:t>
       </w:r>
       <w:r>
         <w:rPr>
@@ -3558,7 +3575,61 @@
           <w:szCs w:val="24"/>
           <w:lang w:eastAsia="zh-TW"/>
         </w:rPr>
-        <w:t>LTK tokenizer</w:t>
+        <w:t xml:space="preserve"> a sentence or a passage into words, phrases</w:t>
+      </w:r>
+      <w:r>
+        <w:rPr>
+          <w:rFonts w:ascii="Times New Roman" w:hAnsi="Times New Roman" w:cs="Times New Roman"/>
+          <w:sz w:val="24"/>
+          <w:szCs w:val="24"/>
+          <w:lang w:eastAsia="zh-TW"/>
+        </w:rPr>
+        <w:t xml:space="preserve">, symbols or other meaningful elements. The converted elements are called tokens. </w:t>
+      </w:r>
+      <w:r>
+        <w:rPr>
+          <w:rFonts w:ascii="Times New Roman" w:hAnsi="Times New Roman" w:cs="Times New Roman"/>
+          <w:sz w:val="24"/>
+          <w:szCs w:val="24"/>
+          <w:lang w:eastAsia="zh-TW"/>
+        </w:rPr>
+        <w:t xml:space="preserve">Usually, it is </w:t>
+      </w:r>
+      <w:r>
+        <w:rPr>
+          <w:rFonts w:ascii="Times New Roman" w:hAnsi="Times New Roman" w:cs="Times New Roman"/>
+          <w:sz w:val="24"/>
+          <w:szCs w:val="24"/>
+          <w:lang w:eastAsia="zh-TW"/>
+        </w:rPr>
+        <w:t xml:space="preserve">rule-based </w:t>
+      </w:r>
+      <w:r>
+        <w:rPr>
+          <w:rFonts w:ascii="Times New Roman" w:hAnsi="Times New Roman" w:cs="Times New Roman"/>
+          <w:sz w:val="24"/>
+          <w:szCs w:val="24"/>
+          <w:lang w:eastAsia="zh-TW"/>
+        </w:rPr>
+        <w:t xml:space="preserve">that </w:t>
+      </w:r>
+      <w:r>
+        <w:rPr>
+          <w:rFonts w:ascii="Times New Roman" w:hAnsi="Times New Roman" w:cs="Times New Roman"/>
+          <w:sz w:val="24"/>
+          <w:szCs w:val="24"/>
+          <w:lang w:eastAsia="zh-TW"/>
+        </w:rPr>
+        <w:t>the sentence or passage is converted to tok</w:t>
+      </w:r>
+      <w:r>
+        <w:rPr>
+          <w:rFonts w:ascii="Times New Roman" w:hAnsi="Times New Roman" w:cs="Times New Roman"/>
+          <w:sz w:val="24"/>
+          <w:szCs w:val="24"/>
+          <w:lang w:eastAsia="zh-TW"/>
+        </w:rPr>
+        <w:t>en according to a set of rules.</w:t>
       </w:r>
     </w:p>
     <w:p>
@@ -3587,27 +3658,356 @@
           <w:u w:val="single"/>
           <w:lang w:eastAsia="zh-TW"/>
         </w:rPr>
-        <w:t>Statistical base Tokenizer</w:t>
-      </w:r>
-    </w:p>
-    <w:p>
-      <w:pPr>
-        <w:rPr>
-          <w:rFonts w:ascii="Times New Roman" w:hAnsi="Times New Roman" w:cs="Times New Roman"/>
-          <w:lang w:eastAsia="zh-HK"/>
-        </w:rPr>
-      </w:pPr>
-      <w:r>
-        <w:rPr>
-          <w:rFonts w:ascii="Times New Roman" w:hAnsi="Times New Roman" w:cs="Times New Roman"/>
-          <w:lang w:eastAsia="zh-HK"/>
-        </w:rPr>
-        <w:t>Spacy</w:t>
-      </w:r>
-      <w:r>
-        <w:rPr>
-          <w:rFonts w:ascii="Times New Roman" w:hAnsi="Times New Roman" w:cs="Times New Roman"/>
-          <w:lang w:eastAsia="zh-HK"/>
+        <w:t>Stop Words Removal</w:t>
+      </w:r>
+    </w:p>
+    <w:p>
+      <w:pPr>
+        <w:rPr>
+          <w:rFonts w:ascii="Times New Roman" w:hAnsi="Times New Roman" w:cs="Times New Roman"/>
+          <w:lang w:eastAsia="zh-HK"/>
+        </w:rPr>
+      </w:pPr>
+      <w:r>
+        <w:rPr>
+          <w:rFonts w:ascii="Times New Roman" w:hAnsi="Times New Roman" w:cs="Times New Roman"/>
+          <w:lang w:eastAsia="zh-HK"/>
+        </w:rPr>
+        <w:t xml:space="preserve">There are some words frequently appear but do not contain important meaning in classification algorithms. For example, in English, </w:t>
+      </w:r>
+      <w:r>
+        <w:rPr>
+          <w:rFonts w:ascii="Times New Roman" w:hAnsi="Times New Roman" w:cs="Times New Roman"/>
+          <w:lang w:eastAsia="zh-HK"/>
+        </w:rPr>
+        <w:t>“a”, “abou</w:t>
+      </w:r>
+      <w:r>
+        <w:rPr>
+          <w:rFonts w:ascii="Times New Roman" w:hAnsi="Times New Roman" w:cs="Times New Roman"/>
+          <w:lang w:eastAsia="zh-HK"/>
+        </w:rPr>
+        <w:t>t”, “above”, “across”, “after”,</w:t>
+      </w:r>
+      <w:r>
+        <w:rPr>
+          <w:rFonts w:ascii="Times New Roman" w:hAnsi="Times New Roman" w:cs="Times New Roman" w:hint="eastAsia"/>
+          <w:lang w:eastAsia="zh-HK"/>
+        </w:rPr>
+        <w:t>“</w:t>
+      </w:r>
+      <w:r>
+        <w:rPr>
+          <w:rFonts w:ascii="Times New Roman" w:hAnsi="Times New Roman" w:cs="Times New Roman"/>
+          <w:lang w:eastAsia="zh-HK"/>
+        </w:rPr>
+        <w:t>afterwards”, “again”</w:t>
+      </w:r>
+      <w:r>
+        <w:rPr>
+          <w:rFonts w:ascii="Times New Roman" w:hAnsi="Times New Roman" w:cs="Times New Roman"/>
+          <w:lang w:eastAsia="zh-HK"/>
+        </w:rPr>
+        <w:t xml:space="preserve"> etc. It is a common technique to remove those words from texts and documents.</w:t>
+      </w:r>
+    </w:p>
+    <w:p>
+      <w:pPr>
+        <w:rPr>
+          <w:rFonts w:ascii="Times New Roman" w:eastAsia="Times New Roman" w:hAnsi="Times New Roman" w:cs="Times New Roman"/>
+          <w:sz w:val="24"/>
+          <w:szCs w:val="24"/>
+        </w:rPr>
+      </w:pPr>
+    </w:p>
+    <w:p>
+      <w:pPr>
+        <w:rPr>
+          <w:rFonts w:ascii="Times New Roman" w:eastAsia="Times New Roman" w:hAnsi="Times New Roman" w:cs="Times New Roman"/>
+          <w:sz w:val="24"/>
+          <w:u w:val="single"/>
+        </w:rPr>
+      </w:pPr>
+      <w:r>
+        <w:rPr>
+          <w:rFonts w:ascii="Times New Roman" w:hAnsi="Times New Roman" w:cs="Times New Roman"/>
+          <w:sz w:val="24"/>
+          <w:szCs w:val="24"/>
+          <w:u w:val="single"/>
+          <w:lang w:eastAsia="zh-TW"/>
+        </w:rPr>
+        <w:t>Capitalization</w:t>
+      </w:r>
+    </w:p>
+    <w:p>
+      <w:pPr>
+        <w:jc w:val="both"/>
+        <w:rPr>
+          <w:rFonts w:ascii="Times New Roman" w:hAnsi="Times New Roman" w:cs="Times New Roman"/>
+          <w:lang w:eastAsia="zh-HK"/>
+        </w:rPr>
+      </w:pPr>
+      <w:r>
+        <w:rPr>
+          <w:rFonts w:ascii="Times New Roman" w:hAnsi="Times New Roman" w:cs="Times New Roman"/>
+          <w:lang w:eastAsia="zh-HK"/>
+        </w:rPr>
+        <w:lastRenderedPageBreak/>
+        <w:t xml:space="preserve">For some situation, a word may be capitalized for some reasons. For example, the first word in an English sentence. However, from computer’s point of view, it is treading as different words such as “Apple” and “apple” since “A” and “a” are different character to computer.  To deal with the inconsistent capitalization, </w:t>
+      </w:r>
+      <w:r>
+        <w:rPr>
+          <w:rFonts w:ascii="Times New Roman" w:hAnsi="Times New Roman" w:cs="Times New Roman"/>
+          <w:lang w:eastAsia="zh-HK"/>
+        </w:rPr>
+        <w:t>the common approach is to reduce every letter to lower case.</w:t>
+      </w:r>
+    </w:p>
+    <w:p>
+      <w:pPr>
+        <w:rPr>
+          <w:rFonts w:ascii="Times New Roman" w:eastAsia="Times New Roman" w:hAnsi="Times New Roman" w:cs="Times New Roman"/>
+          <w:sz w:val="24"/>
+          <w:szCs w:val="24"/>
+        </w:rPr>
+      </w:pPr>
+    </w:p>
+    <w:p>
+      <w:pPr>
+        <w:rPr>
+          <w:rFonts w:ascii="Times New Roman" w:eastAsia="Times New Roman" w:hAnsi="Times New Roman" w:cs="Times New Roman"/>
+          <w:sz w:val="24"/>
+          <w:u w:val="single"/>
+        </w:rPr>
+      </w:pPr>
+      <w:r>
+        <w:rPr>
+          <w:rFonts w:ascii="Times New Roman" w:hAnsi="Times New Roman" w:cs="Times New Roman"/>
+          <w:sz w:val="24"/>
+          <w:szCs w:val="24"/>
+          <w:u w:val="single"/>
+          <w:lang w:eastAsia="zh-TW"/>
+        </w:rPr>
+        <w:t>Slang and Abbreviation</w:t>
+      </w:r>
+    </w:p>
+    <w:p>
+      <w:pPr>
+        <w:jc w:val="both"/>
+        <w:rPr>
+          <w:rFonts w:ascii="Times New Roman" w:hAnsi="Times New Roman" w:cs="Times New Roman"/>
+          <w:lang w:eastAsia="zh-HK"/>
+        </w:rPr>
+      </w:pPr>
+      <w:r>
+        <w:rPr>
+          <w:rFonts w:ascii="Times New Roman" w:hAnsi="Times New Roman" w:cs="Times New Roman"/>
+          <w:lang w:eastAsia="zh-HK"/>
+        </w:rPr>
+        <w:t>Slang is a subset of the language used in informal language that combines several words to form a special meaning which may different from the words original meaning such as “break a leg”, “go banana” etc. Abbreviation is a shorten form of word or phrase that mostly contain first letters of the words like the F.B.I is an abbreviation of “</w:t>
+      </w:r>
+      <w:r>
+        <w:rPr>
+          <w:rFonts w:ascii="Times New Roman" w:hAnsi="Times New Roman" w:cs="Times New Roman"/>
+          <w:lang w:eastAsia="zh-HK"/>
+        </w:rPr>
+        <w:t>the Federal Bureau of Investigation</w:t>
+      </w:r>
+      <w:r>
+        <w:rPr>
+          <w:rFonts w:ascii="Times New Roman" w:hAnsi="Times New Roman" w:cs="Times New Roman"/>
+          <w:lang w:eastAsia="zh-HK"/>
+        </w:rPr>
+        <w:t xml:space="preserve">”. To deal with these words, </w:t>
+      </w:r>
+    </w:p>
+    <w:p>
+      <w:pPr>
+        <w:rPr>
+          <w:rFonts w:ascii="Times New Roman" w:eastAsia="Times New Roman" w:hAnsi="Times New Roman" w:cs="Times New Roman"/>
+          <w:sz w:val="24"/>
+          <w:szCs w:val="24"/>
+        </w:rPr>
+      </w:pPr>
+    </w:p>
+    <w:p>
+      <w:pPr>
+        <w:rPr>
+          <w:rFonts w:ascii="Times New Roman" w:eastAsia="Times New Roman" w:hAnsi="Times New Roman" w:cs="Times New Roman"/>
+          <w:sz w:val="24"/>
+          <w:u w:val="single"/>
+        </w:rPr>
+      </w:pPr>
+      <w:r>
+        <w:rPr>
+          <w:rFonts w:ascii="Times New Roman" w:hAnsi="Times New Roman" w:cs="Times New Roman"/>
+          <w:sz w:val="24"/>
+          <w:szCs w:val="24"/>
+          <w:u w:val="single"/>
+          <w:lang w:eastAsia="zh-TW"/>
+        </w:rPr>
+        <w:t xml:space="preserve">Noise </w:t>
+      </w:r>
+      <w:r>
+        <w:rPr>
+          <w:rFonts w:ascii="Times New Roman" w:hAnsi="Times New Roman" w:cs="Times New Roman"/>
+          <w:sz w:val="24"/>
+          <w:szCs w:val="24"/>
+          <w:u w:val="single"/>
+          <w:lang w:eastAsia="zh-TW"/>
+        </w:rPr>
+        <w:t>Removal</w:t>
+      </w:r>
+    </w:p>
+    <w:p>
+      <w:pPr>
+        <w:jc w:val="both"/>
+        <w:rPr>
+          <w:rFonts w:ascii="Times New Roman" w:hAnsi="Times New Roman" w:cs="Times New Roman"/>
+          <w:lang w:eastAsia="zh-HK"/>
+        </w:rPr>
+      </w:pPr>
+      <w:r>
+        <w:rPr>
+          <w:rFonts w:ascii="Times New Roman" w:hAnsi="Times New Roman" w:cs="Times New Roman"/>
+          <w:lang w:eastAsia="zh-HK"/>
+        </w:rPr>
+        <w:t>Special character and punctuation are usually not necessary for text classification. And also some text or document may contain a hyper link that start with http:// which is useless and could be a noise for classification and should be removed in preprocessing.</w:t>
+      </w:r>
+    </w:p>
+    <w:p>
+      <w:pPr>
+        <w:rPr>
+          <w:rFonts w:ascii="Times New Roman" w:hAnsi="Times New Roman" w:cs="Times New Roman"/>
+          <w:lang w:eastAsia="zh-HK"/>
+        </w:rPr>
+      </w:pPr>
+    </w:p>
+    <w:p>
+      <w:pPr>
+        <w:rPr>
+          <w:rFonts w:ascii="Times New Roman" w:eastAsia="Times New Roman" w:hAnsi="Times New Roman" w:cs="Times New Roman"/>
+          <w:sz w:val="24"/>
+          <w:u w:val="single"/>
+        </w:rPr>
+      </w:pPr>
+      <w:r>
+        <w:rPr>
+          <w:rFonts w:ascii="Times New Roman" w:hAnsi="Times New Roman" w:cs="Times New Roman"/>
+          <w:sz w:val="24"/>
+          <w:szCs w:val="24"/>
+          <w:u w:val="single"/>
+          <w:lang w:eastAsia="zh-TW"/>
+        </w:rPr>
+        <w:t>Spelling Correction</w:t>
+      </w:r>
+    </w:p>
+    <w:p>
+      <w:pPr>
+        <w:rPr>
+          <w:rFonts w:ascii="Times New Roman" w:hAnsi="Times New Roman" w:cs="Times New Roman"/>
+          <w:lang w:eastAsia="zh-HK"/>
+        </w:rPr>
+      </w:pPr>
+      <w:r>
+        <w:rPr>
+          <w:rFonts w:ascii="Times New Roman" w:hAnsi="Times New Roman" w:cs="Times New Roman"/>
+          <w:lang w:eastAsia="zh-HK"/>
+        </w:rPr>
+        <w:t xml:space="preserve">It is optional to have a spell checking since the typo are usually found on informal text or data source. </w:t>
+      </w:r>
+      <w:r>
+        <w:rPr>
+          <w:rFonts w:ascii="Times New Roman" w:hAnsi="Times New Roman" w:cs="Times New Roman"/>
+          <w:lang w:eastAsia="zh-HK"/>
+        </w:rPr>
+        <w:t>It is rarely found in formal document</w:t>
+      </w:r>
+      <w:r>
+        <w:rPr>
+          <w:rFonts w:ascii="Times New Roman" w:hAnsi="Times New Roman" w:cs="Times New Roman"/>
+          <w:lang w:eastAsia="zh-HK"/>
+        </w:rPr>
+        <w:t>.</w:t>
+      </w:r>
+    </w:p>
+    <w:p>
+      <w:pPr>
+        <w:rPr>
+          <w:rFonts w:ascii="Times New Roman" w:eastAsia="Times New Roman" w:hAnsi="Times New Roman" w:cs="Times New Roman"/>
+          <w:sz w:val="24"/>
+          <w:szCs w:val="24"/>
+        </w:rPr>
+      </w:pPr>
+    </w:p>
+    <w:p>
+      <w:pPr>
+        <w:rPr>
+          <w:rFonts w:ascii="Times New Roman" w:eastAsia="Times New Roman" w:hAnsi="Times New Roman" w:cs="Times New Roman"/>
+          <w:sz w:val="24"/>
+          <w:u w:val="single"/>
+        </w:rPr>
+      </w:pPr>
+      <w:r>
+        <w:rPr>
+          <w:rFonts w:ascii="Times New Roman" w:hAnsi="Times New Roman" w:cs="Times New Roman"/>
+          <w:sz w:val="24"/>
+          <w:szCs w:val="24"/>
+          <w:u w:val="single"/>
+          <w:lang w:eastAsia="zh-TW"/>
+        </w:rPr>
+        <w:t>Stemming</w:t>
+      </w:r>
+    </w:p>
+    <w:p>
+      <w:pPr>
+        <w:rPr>
+          <w:rFonts w:ascii="Times New Roman" w:hAnsi="Times New Roman" w:cs="Times New Roman"/>
+          <w:lang w:eastAsia="zh-HK"/>
+        </w:rPr>
+      </w:pPr>
+      <w:r>
+        <w:rPr>
+          <w:rFonts w:ascii="Times New Roman" w:hAnsi="Times New Roman" w:cs="Times New Roman"/>
+          <w:lang w:eastAsia="zh-HK"/>
+        </w:rPr>
+        <w:t>Stemming is a procedure that removing prefixes or suffixes from a word. For example, “studies” to “studi”, “studying” to “study”.</w:t>
+      </w:r>
+    </w:p>
+    <w:p>
+      <w:pPr>
+        <w:rPr>
+          <w:rFonts w:ascii="Times New Roman" w:eastAsia="Times New Roman" w:hAnsi="Times New Roman" w:cs="Times New Roman"/>
+          <w:sz w:val="24"/>
+          <w:szCs w:val="24"/>
+        </w:rPr>
+      </w:pPr>
+    </w:p>
+    <w:p>
+      <w:pPr>
+        <w:rPr>
+          <w:rFonts w:ascii="Times New Roman" w:eastAsia="Times New Roman" w:hAnsi="Times New Roman" w:cs="Times New Roman"/>
+          <w:sz w:val="24"/>
+          <w:u w:val="single"/>
+        </w:rPr>
+      </w:pPr>
+      <w:r>
+        <w:rPr>
+          <w:rFonts w:ascii="Times New Roman" w:hAnsi="Times New Roman" w:cs="Times New Roman"/>
+          <w:sz w:val="24"/>
+          <w:szCs w:val="24"/>
+          <w:u w:val="single"/>
+          <w:lang w:eastAsia="zh-TW"/>
+        </w:rPr>
+        <w:t>Lemmatization</w:t>
+      </w:r>
+      <w:r>
+        <w:rPr>
+          <w:rFonts w:ascii="Times New Roman" w:hAnsi="Times New Roman" w:cs="Times New Roman"/>
+          <w:sz w:val="24"/>
+          <w:szCs w:val="24"/>
+          <w:u w:val="single"/>
+          <w:lang w:eastAsia="zh-TW"/>
         </w:rPr>
         <w:t xml:space="preserve"> </w:t>
       </w:r>
@@ -3615,28 +4015,33 @@
     <w:p>
       <w:pPr>
         <w:rPr>
-          <w:rFonts w:ascii="Times New Roman" w:eastAsia="Times New Roman" w:hAnsi="Times New Roman" w:cs="Times New Roman"/>
-          <w:sz w:val="24"/>
-          <w:szCs w:val="24"/>
-        </w:rPr>
-      </w:pPr>
-    </w:p>
-    <w:p>
-      <w:pPr>
-        <w:rPr>
-          <w:rFonts w:ascii="Times New Roman" w:eastAsia="Times New Roman" w:hAnsi="Times New Roman" w:cs="Times New Roman"/>
-          <w:sz w:val="24"/>
-          <w:szCs w:val="24"/>
-        </w:rPr>
-      </w:pPr>
-      <w:r>
-        <w:rPr>
-          <w:rFonts w:ascii="Times New Roman" w:eastAsia="Times New Roman" w:hAnsi="Times New Roman" w:cs="Times New Roman"/>
-          <w:sz w:val="24"/>
-          <w:szCs w:val="24"/>
-        </w:rPr>
-        <w:t>All connection can be successfully created, expect the connection to FTPS on Linux server.</w:t>
-      </w:r>
+          <w:rFonts w:ascii="Times New Roman" w:hAnsi="Times New Roman" w:cs="Times New Roman"/>
+          <w:lang w:eastAsia="zh-HK"/>
+        </w:rPr>
+      </w:pPr>
+      <w:r>
+        <w:rPr>
+          <w:rFonts w:ascii="Times New Roman" w:hAnsi="Times New Roman" w:cs="Times New Roman"/>
+          <w:lang w:eastAsia="zh-HK"/>
+        </w:rPr>
+        <w:t xml:space="preserve">This is a </w:t>
+      </w:r>
+      <w:r>
+        <w:rPr>
+          <w:rFonts w:ascii="Times New Roman" w:hAnsi="Times New Roman" w:cs="Times New Roman"/>
+          <w:lang w:eastAsia="zh-HK"/>
+        </w:rPr>
+        <w:t>process to return the base or dictionary form of a word usually by removing its inflectional endings. For example, “cats” to “cat”, “ponies” to “poni”.</w:t>
+      </w:r>
+    </w:p>
+    <w:p>
+      <w:pPr>
+        <w:rPr>
+          <w:rFonts w:ascii="Times New Roman" w:eastAsia="Times New Roman" w:hAnsi="Times New Roman" w:cs="Times New Roman"/>
+          <w:sz w:val="24"/>
+          <w:szCs w:val="24"/>
+        </w:rPr>
+      </w:pPr>
     </w:p>
     <w:p>
       <w:pPr>
@@ -3646,14 +4051,12 @@
           <w:rFonts w:ascii="Times New Roman" w:hAnsi="Times New Roman" w:cs="Times New Roman"/>
         </w:rPr>
       </w:pPr>
-      <w:bookmarkStart w:id="6" w:name="_Toc70633939"/>
-      <w:r>
-        <w:rPr>
-          <w:rFonts w:ascii="Times New Roman" w:hAnsi="Times New Roman" w:cs="Times New Roman"/>
-        </w:rPr>
-        <w:t>Preprocessing</w:t>
-      </w:r>
-      <w:bookmarkEnd w:id="6"/>
+      <w:r>
+        <w:rPr>
+          <w:rFonts w:ascii="Times New Roman" w:hAnsi="Times New Roman" w:cs="Times New Roman"/>
+        </w:rPr>
+        <w:t>Shallow Learning Model</w:t>
+      </w:r>
     </w:p>
     <w:p>
       <w:pPr>
@@ -3714,6 +4117,7 @@
           <w:u w:val="single"/>
           <w:lang w:eastAsia="zh-TW"/>
         </w:rPr>
+        <w:lastRenderedPageBreak/>
         <w:t>Stop Words Removal</w:t>
       </w:r>
     </w:p>
@@ -3814,14 +4218,14 @@
           <w:rFonts w:ascii="Times New Roman" w:hAnsi="Times New Roman" w:cs="Times New Roman"/>
         </w:rPr>
       </w:pPr>
-      <w:bookmarkStart w:id="7" w:name="_Toc70633940"/>
-      <w:r>
-        <w:rPr>
-          <w:rFonts w:ascii="Times New Roman" w:hAnsi="Times New Roman" w:cs="Times New Roman"/>
-        </w:rPr>
-        <w:t>Word Representation</w:t>
-      </w:r>
-      <w:bookmarkEnd w:id="7"/>
+      <w:bookmarkStart w:id="6" w:name="_Toc70633940"/>
+      <w:r>
+        <w:rPr>
+          <w:rFonts w:ascii="Times New Roman" w:hAnsi="Times New Roman" w:cs="Times New Roman"/>
+        </w:rPr>
+        <w:t>Deep Learning Model</w:t>
+      </w:r>
+      <w:bookmarkEnd w:id="6"/>
     </w:p>
     <w:p>
       <w:pPr>
@@ -3883,7 +4287,6 @@
           <w:u w:val="single"/>
         </w:rPr>
       </w:pPr>
-      <w:proofErr w:type="spellStart"/>
       <w:r>
         <w:rPr>
           <w:rFonts w:ascii="Times New Roman" w:hAnsi="Times New Roman" w:cs="Times New Roman"/>
@@ -3892,18 +4295,7 @@
           <w:u w:val="single"/>
           <w:lang w:eastAsia="zh-TW"/>
         </w:rPr>
-        <w:t>Tf-idf</w:t>
-      </w:r>
-      <w:proofErr w:type="spellEnd"/>
-      <w:r>
-        <w:rPr>
-          <w:rFonts w:ascii="Times New Roman" w:hAnsi="Times New Roman" w:cs="Times New Roman"/>
-          <w:sz w:val="24"/>
-          <w:szCs w:val="24"/>
-          <w:u w:val="single"/>
-          <w:lang w:eastAsia="zh-TW"/>
-        </w:rPr>
-        <w:t xml:space="preserve"> </w:t>
+        <w:t xml:space="preserve">Tf-idf </w:t>
       </w:r>
     </w:p>
     <w:p>
@@ -4020,7 +4412,6 @@
           <w:lang w:eastAsia="zh-TW"/>
         </w:rPr>
       </w:pPr>
-      <w:proofErr w:type="spellStart"/>
       <w:r>
         <w:rPr>
           <w:rFonts w:ascii="Times New Roman" w:hAnsi="Times New Roman" w:cs="Times New Roman"/>
@@ -4030,7 +4421,6 @@
         </w:rPr>
         <w:t>GloVe</w:t>
       </w:r>
-      <w:proofErr w:type="spellEnd"/>
     </w:p>
     <w:p>
       <w:pPr>
@@ -4046,7 +4436,6 @@
           <w:lang w:eastAsia="zh-TW"/>
         </w:rPr>
       </w:pPr>
-      <w:proofErr w:type="spellStart"/>
       <w:r>
         <w:rPr>
           <w:rFonts w:ascii="Times New Roman" w:hAnsi="Times New Roman" w:cs="Times New Roman" w:hint="eastAsia"/>
@@ -4065,7 +4454,6 @@
         </w:rPr>
         <w:t>astText</w:t>
       </w:r>
-      <w:proofErr w:type="spellEnd"/>
     </w:p>
     <w:p>
       <w:pPr>
@@ -4085,14 +4473,12 @@
           <w:rFonts w:ascii="Times New Roman" w:hAnsi="Times New Roman" w:cs="Times New Roman"/>
         </w:rPr>
       </w:pPr>
-      <w:bookmarkStart w:id="8" w:name="_Toc70633941"/>
-      <w:r>
-        <w:rPr>
-          <w:rFonts w:ascii="Times New Roman" w:hAnsi="Times New Roman" w:cs="Times New Roman"/>
-        </w:rPr>
-        <w:t>Classifier</w:t>
-      </w:r>
-      <w:bookmarkEnd w:id="8"/>
+      <w:r>
+        <w:rPr>
+          <w:rFonts w:ascii="Times New Roman" w:hAnsi="Times New Roman" w:cs="Times New Roman"/>
+        </w:rPr>
+        <w:t>Evaluation</w:t>
+      </w:r>
     </w:p>
     <w:p>
       <w:pPr>
@@ -4138,14 +4524,14 @@
           <w:lang w:eastAsia="zh-HK"/>
         </w:rPr>
       </w:pPr>
-      <w:bookmarkStart w:id="9" w:name="_Toc70633942"/>
+      <w:bookmarkStart w:id="7" w:name="_Toc70633942"/>
       <w:r>
         <w:rPr>
           <w:rFonts w:ascii="Times New Roman" w:hAnsi="Times New Roman" w:cs="Times New Roman"/>
         </w:rPr>
         <w:t>State-Of-The-Arts</w:t>
       </w:r>
-      <w:bookmarkEnd w:id="9"/>
+      <w:bookmarkEnd w:id="7"/>
     </w:p>
     <w:p>
       <w:pPr>
@@ -4155,14 +4541,14 @@
           <w:rFonts w:ascii="Times New Roman" w:hAnsi="Times New Roman" w:cs="Times New Roman"/>
         </w:rPr>
       </w:pPr>
-      <w:bookmarkStart w:id="10" w:name="_Toc70633943"/>
+      <w:bookmarkStart w:id="8" w:name="_Toc70633943"/>
       <w:r>
         <w:rPr>
           <w:rFonts w:ascii="Times New Roman" w:hAnsi="Times New Roman" w:cs="Times New Roman"/>
         </w:rPr>
         <w:t>Transformer</w:t>
       </w:r>
-      <w:bookmarkEnd w:id="10"/>
+      <w:bookmarkEnd w:id="8"/>
     </w:p>
     <w:p>
       <w:pPr>
@@ -4218,14 +4604,14 @@
           <w:rFonts w:ascii="Times New Roman" w:hAnsi="Times New Roman" w:cs="Times New Roman"/>
         </w:rPr>
       </w:pPr>
-      <w:bookmarkStart w:id="11" w:name="_Toc70633944"/>
+      <w:bookmarkStart w:id="9" w:name="_Toc70633944"/>
       <w:r>
         <w:rPr>
           <w:rFonts w:ascii="Times New Roman" w:hAnsi="Times New Roman" w:cs="Times New Roman"/>
         </w:rPr>
         <w:t>Bert</w:t>
       </w:r>
-      <w:bookmarkEnd w:id="11"/>
+      <w:bookmarkEnd w:id="9"/>
     </w:p>
     <w:p>
       <w:pPr>
@@ -4281,23 +4667,7 @@
           <w:rFonts w:ascii="Times New Roman" w:hAnsi="Times New Roman" w:cs="Times New Roman"/>
           <w:lang w:eastAsia="zh-HK"/>
         </w:rPr>
-        <w:t xml:space="preserve">to access </w:t>
-      </w:r>
-      <w:proofErr w:type="spellStart"/>
-      <w:r>
-        <w:rPr>
-          <w:rFonts w:ascii="Times New Roman" w:hAnsi="Times New Roman" w:cs="Times New Roman"/>
-          <w:lang w:eastAsia="zh-HK"/>
-        </w:rPr>
-        <w:t>ftps</w:t>
-      </w:r>
-      <w:proofErr w:type="spellEnd"/>
-      <w:r>
-        <w:rPr>
-          <w:rFonts w:ascii="Times New Roman" w:hAnsi="Times New Roman" w:cs="Times New Roman"/>
-          <w:lang w:eastAsia="zh-HK"/>
-        </w:rPr>
-        <w:t xml:space="preserve"> server.</w:t>
+        <w:t>to access ftps server.</w:t>
       </w:r>
     </w:p>
     <w:p>
@@ -4334,23 +4704,7 @@
           <w:rFonts w:ascii="Times New Roman" w:hAnsi="Times New Roman" w:cs="Times New Roman"/>
           <w:lang w:eastAsia="zh-HK"/>
         </w:rPr>
-        <w:t xml:space="preserve"> the execution result that </w:t>
-      </w:r>
-      <w:proofErr w:type="gramStart"/>
-      <w:r>
-        <w:rPr>
-          <w:rFonts w:ascii="Times New Roman" w:hAnsi="Times New Roman" w:cs="Times New Roman"/>
-          <w:lang w:eastAsia="zh-HK"/>
-        </w:rPr>
-        <w:t>upload</w:t>
-      </w:r>
-      <w:proofErr w:type="gramEnd"/>
-      <w:r>
-        <w:rPr>
-          <w:rFonts w:ascii="Times New Roman" w:hAnsi="Times New Roman" w:cs="Times New Roman"/>
-          <w:lang w:eastAsia="zh-HK"/>
-        </w:rPr>
-        <w:t xml:space="preserve"> and download completed successfully.</w:t>
+        <w:t xml:space="preserve"> the execution result that upload and download completed successfully.</w:t>
       </w:r>
     </w:p>
     <w:p>
@@ -4374,56 +4728,29 @@
           <w:rFonts w:ascii="Times New Roman" w:hAnsi="Times New Roman" w:cs="Times New Roman"/>
         </w:rPr>
       </w:pPr>
-      <w:bookmarkStart w:id="12" w:name="_Toc70633945"/>
-      <w:proofErr w:type="spellStart"/>
+      <w:bookmarkStart w:id="10" w:name="_Toc70633945"/>
       <w:r>
         <w:rPr>
           <w:rFonts w:ascii="Times New Roman" w:hAnsi="Times New Roman" w:cs="Times New Roman"/>
         </w:rPr>
         <w:t>XLNet</w:t>
       </w:r>
-      <w:bookmarkEnd w:id="12"/>
-      <w:proofErr w:type="spellEnd"/>
-    </w:p>
-    <w:p>
-      <w:pPr>
-        <w:rPr>
-          <w:rFonts w:ascii="Times New Roman" w:hAnsi="Times New Roman" w:cs="Times New Roman"/>
-          <w:lang w:eastAsia="zh-HK"/>
-        </w:rPr>
-      </w:pPr>
-      <w:r>
-        <w:rPr>
-          <w:rFonts w:ascii="Times New Roman" w:hAnsi="Times New Roman" w:cs="Times New Roman"/>
-          <w:lang w:eastAsia="zh-HK"/>
-        </w:rPr>
-        <w:t xml:space="preserve">For the FTPS implementation, Apache Commons Net™ library is used to access </w:t>
-      </w:r>
-      <w:proofErr w:type="spellStart"/>
-      <w:r>
-        <w:rPr>
-          <w:rFonts w:ascii="Times New Roman" w:hAnsi="Times New Roman" w:cs="Times New Roman"/>
-          <w:lang w:eastAsia="zh-HK"/>
-        </w:rPr>
-        <w:t>ftps</w:t>
-      </w:r>
-      <w:proofErr w:type="spellEnd"/>
-      <w:r>
-        <w:rPr>
-          <w:rFonts w:ascii="Times New Roman" w:hAnsi="Times New Roman" w:cs="Times New Roman"/>
-          <w:lang w:eastAsia="zh-HK"/>
-        </w:rPr>
-        <w:t xml:space="preserve"> </w:t>
-      </w:r>
-      <w:proofErr w:type="gramStart"/>
-      <w:r>
-        <w:rPr>
-          <w:rFonts w:ascii="Times New Roman" w:hAnsi="Times New Roman" w:cs="Times New Roman"/>
-          <w:lang w:eastAsia="zh-HK"/>
-        </w:rPr>
-        <w:t>server</w:t>
-      </w:r>
-      <w:proofErr w:type="gramEnd"/>
+      <w:bookmarkEnd w:id="10"/>
+    </w:p>
+    <w:p>
+      <w:pPr>
+        <w:rPr>
+          <w:rFonts w:ascii="Times New Roman" w:hAnsi="Times New Roman" w:cs="Times New Roman"/>
+          <w:lang w:eastAsia="zh-HK"/>
+        </w:rPr>
+      </w:pPr>
+      <w:r>
+        <w:rPr>
+          <w:rFonts w:ascii="Times New Roman" w:hAnsi="Times New Roman" w:cs="Times New Roman"/>
+          <w:lang w:eastAsia="zh-HK"/>
+        </w:rPr>
+        <w:t>For the FTPS implementation, Apache Commons Net™ library is used to access ftps server</w:t>
+      </w:r>
     </w:p>
     <w:p>
       <w:pPr>
@@ -4441,16 +4768,14 @@
           <w:rFonts w:ascii="Times New Roman" w:hAnsi="Times New Roman" w:cs="Times New Roman"/>
         </w:rPr>
       </w:pPr>
-      <w:bookmarkStart w:id="13" w:name="_Toc70633946"/>
-      <w:proofErr w:type="spellStart"/>
+      <w:bookmarkStart w:id="11" w:name="_Toc70633946"/>
       <w:r>
         <w:rPr>
           <w:rFonts w:ascii="Times New Roman" w:hAnsi="Times New Roman" w:cs="Times New Roman"/>
         </w:rPr>
         <w:t>ULMFit</w:t>
       </w:r>
-      <w:bookmarkEnd w:id="13"/>
-      <w:proofErr w:type="spellEnd"/>
+      <w:bookmarkEnd w:id="11"/>
     </w:p>
     <w:p>
       <w:pPr>
@@ -4523,14 +4848,15 @@
           <w:rFonts w:ascii="Times New Roman" w:hAnsi="Times New Roman" w:cs="Times New Roman"/>
         </w:rPr>
       </w:pPr>
-      <w:bookmarkStart w:id="14" w:name="_Toc70633947"/>
-      <w:r>
-        <w:rPr>
-          <w:rFonts w:ascii="Times New Roman" w:hAnsi="Times New Roman" w:cs="Times New Roman"/>
-        </w:rPr>
+      <w:bookmarkStart w:id="12" w:name="_Toc70633947"/>
+      <w:r>
+        <w:rPr>
+          <w:rFonts w:ascii="Times New Roman" w:hAnsi="Times New Roman" w:cs="Times New Roman"/>
+        </w:rPr>
+        <w:lastRenderedPageBreak/>
         <w:t>Application scenarios</w:t>
       </w:r>
-      <w:bookmarkEnd w:id="14"/>
+      <w:bookmarkEnd w:id="12"/>
     </w:p>
     <w:p>
       <w:pPr>
@@ -4612,14 +4938,14 @@
           <w:rFonts w:ascii="Times New Roman" w:hAnsi="Times New Roman" w:cs="Times New Roman"/>
         </w:rPr>
       </w:pPr>
-      <w:bookmarkStart w:id="15" w:name="_Toc70633948"/>
+      <w:bookmarkStart w:id="13" w:name="_Toc70633948"/>
       <w:r>
         <w:rPr>
           <w:rFonts w:ascii="Times New Roman" w:hAnsi="Times New Roman" w:cs="Times New Roman"/>
         </w:rPr>
         <w:t>Email Filtering</w:t>
       </w:r>
-      <w:bookmarkEnd w:id="15"/>
+      <w:bookmarkEnd w:id="13"/>
     </w:p>
     <w:p>
       <w:pPr>
@@ -4663,15 +4989,14 @@
           <w:rFonts w:ascii="Times New Roman" w:hAnsi="Times New Roman" w:cs="Times New Roman"/>
         </w:rPr>
       </w:pPr>
-      <w:bookmarkStart w:id="16" w:name="_Toc70633949"/>
-      <w:r>
-        <w:rPr>
-          <w:rFonts w:ascii="Times New Roman" w:hAnsi="Times New Roman" w:cs="Times New Roman"/>
-        </w:rPr>
-        <w:lastRenderedPageBreak/>
+      <w:bookmarkStart w:id="14" w:name="_Toc70633949"/>
+      <w:r>
+        <w:rPr>
+          <w:rFonts w:ascii="Times New Roman" w:hAnsi="Times New Roman" w:cs="Times New Roman"/>
+        </w:rPr>
         <w:t>News Filtering</w:t>
       </w:r>
-      <w:bookmarkEnd w:id="16"/>
+      <w:bookmarkEnd w:id="14"/>
     </w:p>
     <w:p>
       <w:pPr>
@@ -4715,7 +5040,6 @@
           <w:u w:val="single"/>
         </w:rPr>
       </w:pPr>
-      <w:proofErr w:type="spellStart"/>
       <w:r>
         <w:rPr>
           <w:rFonts w:ascii="Times New Roman" w:hAnsi="Times New Roman" w:cs="Times New Roman"/>
@@ -4724,18 +5048,7 @@
           <w:u w:val="single"/>
           <w:lang w:eastAsia="zh-TW"/>
         </w:rPr>
-        <w:t>SftpDemo</w:t>
-      </w:r>
-      <w:proofErr w:type="spellEnd"/>
-      <w:r>
-        <w:rPr>
-          <w:rFonts w:ascii="Times New Roman" w:hAnsi="Times New Roman" w:cs="Times New Roman"/>
-          <w:sz w:val="24"/>
-          <w:szCs w:val="24"/>
-          <w:u w:val="single"/>
-          <w:lang w:eastAsia="zh-TW"/>
-        </w:rPr>
-        <w:t xml:space="preserve"> Module</w:t>
+        <w:t>SftpDemo Module</w:t>
       </w:r>
     </w:p>
     <w:p>
@@ -4876,14 +5189,14 @@
           <w:rFonts w:ascii="Times New Roman" w:hAnsi="Times New Roman" w:cs="Times New Roman"/>
         </w:rPr>
       </w:pPr>
-      <w:bookmarkStart w:id="17" w:name="_Toc70633950"/>
+      <w:bookmarkStart w:id="15" w:name="_Toc70633950"/>
       <w:r>
         <w:rPr>
           <w:rFonts w:ascii="Times New Roman" w:hAnsi="Times New Roman" w:cs="Times New Roman"/>
         </w:rPr>
         <w:t>Conclusion</w:t>
       </w:r>
-      <w:bookmarkEnd w:id="17"/>
+      <w:bookmarkEnd w:id="15"/>
     </w:p>
     <w:p>
       <w:pPr>
@@ -5008,6 +5321,7 @@
         <w:rPr>
           <w:rFonts w:ascii="Times New Roman" w:hAnsi="Times New Roman" w:cs="Times New Roman"/>
         </w:rPr>
+        <w:lastRenderedPageBreak/>
         <w:br w:type="page"/>
       </w:r>
     </w:p>
@@ -5018,7 +5332,7 @@
           <w:rFonts w:ascii="Times New Roman" w:hAnsi="Times New Roman" w:cs="Times New Roman"/>
         </w:rPr>
       </w:pPr>
-      <w:bookmarkStart w:id="18" w:name="_Toc70633951"/>
+      <w:bookmarkStart w:id="16" w:name="_Toc70633951"/>
       <w:r>
         <w:rPr>
           <w:rFonts w:ascii="Times New Roman" w:hAnsi="Times New Roman" w:cs="Times New Roman"/>
@@ -5026,7 +5340,7 @@
         <w:lastRenderedPageBreak/>
         <w:t>Reference</w:t>
       </w:r>
-      <w:bookmarkEnd w:id="18"/>
+      <w:bookmarkEnd w:id="16"/>
     </w:p>
     <w:p>
       <w:pPr>
@@ -5124,9 +5438,74 @@
           <w:sz w:val="24"/>
           <w:szCs w:val="24"/>
         </w:rPr>
-        <w:t>New-</w:t>
-      </w:r>
-      <w:proofErr w:type="spellStart"/>
+        <w:t>New-SelfSignedCertificate.</w:t>
+      </w:r>
+      <w:r>
+        <w:rPr>
+          <w:rFonts w:ascii="Times New Roman" w:eastAsia="Times New Roman" w:hAnsi="Times New Roman" w:cs="Times New Roman"/>
+          <w:color w:val="000000" w:themeColor="text1"/>
+          <w:sz w:val="24"/>
+          <w:szCs w:val="24"/>
+        </w:rPr>
+        <w:t xml:space="preserve"> [online] Available at: </w:t>
+      </w:r>
+      <w:r>
+        <w:rPr>
+          <w:rFonts w:ascii="Times New Roman" w:eastAsia="Times New Roman" w:hAnsi="Times New Roman" w:cs="Times New Roman"/>
+          <w:color w:val="000000" w:themeColor="text1"/>
+          <w:sz w:val="24"/>
+          <w:szCs w:val="24"/>
+        </w:rPr>
+        <w:t xml:space="preserve">https://docs.microsoft.com/en-us/powershell/module/pkiclient/new-selfsignedcertificate?view=win10-ps </w:t>
+      </w:r>
+      <w:r>
+        <w:rPr>
+          <w:rFonts w:ascii="Times New Roman" w:hAnsi="Times New Roman" w:cs="Times New Roman"/>
+          <w:sz w:val="24"/>
+          <w:szCs w:val="24"/>
+          <w:lang w:eastAsia="zh-HK"/>
+        </w:rPr>
+        <w:t>[Accessed 13 May. 2020].</w:t>
+      </w:r>
+    </w:p>
+    <w:p>
+      <w:pPr>
+        <w:rPr>
+          <w:rFonts w:ascii="Times New Roman" w:eastAsia="Times New Roman" w:hAnsi="Times New Roman" w:cs="Times New Roman"/>
+          <w:color w:val="000000" w:themeColor="text1"/>
+          <w:sz w:val="24"/>
+          <w:szCs w:val="24"/>
+        </w:rPr>
+      </w:pPr>
+    </w:p>
+    <w:p>
+      <w:pPr>
+        <w:rPr>
+          <w:rFonts w:ascii="Times New Roman" w:eastAsia="Times New Roman" w:hAnsi="Times New Roman" w:cs="Times New Roman"/>
+          <w:color w:val="000000" w:themeColor="text1"/>
+          <w:sz w:val="24"/>
+          <w:szCs w:val="24"/>
+        </w:rPr>
+      </w:pPr>
+      <w:r>
+        <w:rPr>
+          <w:rFonts w:ascii="Times New Roman" w:hAnsi="Times New Roman" w:cs="Times New Roman"/>
+          <w:color w:val="000000" w:themeColor="text1"/>
+          <w:sz w:val="24"/>
+          <w:szCs w:val="24"/>
+          <w:lang w:eastAsia="zh-HK"/>
+        </w:rPr>
+        <w:t>Computing for geeks</w:t>
+      </w:r>
+      <w:r>
+        <w:rPr>
+          <w:rFonts w:ascii="Times New Roman" w:eastAsia="Times New Roman" w:hAnsi="Times New Roman" w:cs="Times New Roman"/>
+          <w:color w:val="000000" w:themeColor="text1"/>
+          <w:sz w:val="24"/>
+          <w:szCs w:val="24"/>
+        </w:rPr>
+        <w:t xml:space="preserve">. (2019). </w:t>
+      </w:r>
       <w:r>
         <w:rPr>
           <w:rFonts w:ascii="Times New Roman" w:eastAsia="Times New Roman" w:hAnsi="Times New Roman" w:cs="Times New Roman"/>
@@ -5136,9 +5515,8 @@
           <w:sz w:val="24"/>
           <w:szCs w:val="24"/>
         </w:rPr>
-        <w:t>SelfSignedCertificate</w:t>
-      </w:r>
-      <w:proofErr w:type="spellEnd"/>
+        <w:t>Install and Configure OpenSSH Server on Windows Server 2019</w:t>
+      </w:r>
       <w:r>
         <w:rPr>
           <w:rFonts w:ascii="Times New Roman" w:eastAsia="Times New Roman" w:hAnsi="Times New Roman" w:cs="Times New Roman"/>
@@ -5166,7 +5544,16 @@
           <w:sz w:val="24"/>
           <w:szCs w:val="24"/>
         </w:rPr>
-        <w:t xml:space="preserve">https://docs.microsoft.com/en-us/powershell/module/pkiclient/new-selfsignedcertificate?view=win10-ps </w:t>
+        <w:t>https://computingforgeeks.com/install-and-configure-openssh-server-on-windows-server</w:t>
+      </w:r>
+      <w:r>
+        <w:rPr>
+          <w:rFonts w:ascii="Times New Roman" w:eastAsia="Times New Roman" w:hAnsi="Times New Roman" w:cs="Times New Roman"/>
+          <w:color w:val="000000" w:themeColor="text1"/>
+          <w:sz w:val="24"/>
+          <w:szCs w:val="24"/>
+        </w:rPr>
+        <w:t xml:space="preserve"> </w:t>
       </w:r>
       <w:r>
         <w:rPr>
@@ -5199,22 +5586,12 @@
       </w:pPr>
       <w:r>
         <w:rPr>
-          <w:rFonts w:ascii="Times New Roman" w:hAnsi="Times New Roman" w:cs="Times New Roman"/>
+          <w:rFonts w:ascii="Times New Roman" w:eastAsia="Times New Roman" w:hAnsi="Times New Roman" w:cs="Times New Roman"/>
           <w:color w:val="000000" w:themeColor="text1"/>
           <w:sz w:val="24"/>
           <w:szCs w:val="24"/>
-          <w:lang w:eastAsia="zh-HK"/>
-        </w:rPr>
-        <w:t>Computing for geeks</w:t>
-      </w:r>
-      <w:r>
-        <w:rPr>
-          <w:rFonts w:ascii="Times New Roman" w:eastAsia="Times New Roman" w:hAnsi="Times New Roman" w:cs="Times New Roman"/>
-          <w:color w:val="000000" w:themeColor="text1"/>
-          <w:sz w:val="24"/>
-          <w:szCs w:val="24"/>
-        </w:rPr>
-        <w:t xml:space="preserve">. (2019). </w:t>
+        </w:rPr>
+        <w:t xml:space="preserve">Microsoft. (2019). </w:t>
       </w:r>
       <w:r>
         <w:rPr>
@@ -5225,7 +5602,63 @@
           <w:sz w:val="24"/>
           <w:szCs w:val="24"/>
         </w:rPr>
-        <w:t>Install and Configure OpenSSH Server on Windows Server 2019</w:t>
+        <w:t xml:space="preserve">OpenSSH Server Configuration for Windows 10 1809 and Server 2019. </w:t>
+      </w:r>
+      <w:r>
+        <w:rPr>
+          <w:rFonts w:ascii="Times New Roman" w:eastAsia="Times New Roman" w:hAnsi="Times New Roman" w:cs="Times New Roman"/>
+          <w:color w:val="000000" w:themeColor="text1"/>
+          <w:sz w:val="24"/>
+          <w:szCs w:val="24"/>
+        </w:rPr>
+        <w:t xml:space="preserve">[online] Available at: </w:t>
+      </w:r>
+      <w:r>
+        <w:rPr>
+          <w:rFonts w:ascii="Times New Roman" w:eastAsia="Times New Roman" w:hAnsi="Times New Roman" w:cs="Times New Roman"/>
+          <w:color w:val="000000" w:themeColor="text1"/>
+          <w:sz w:val="24"/>
+          <w:szCs w:val="24"/>
+        </w:rPr>
+        <w:t xml:space="preserve">https://docs.microsoft.com/en-us/windows-server/administration/openssh/openssh_server_configuration </w:t>
+      </w:r>
+      <w:r>
+        <w:rPr>
+          <w:rFonts w:ascii="Times New Roman" w:hAnsi="Times New Roman" w:cs="Times New Roman"/>
+          <w:sz w:val="24"/>
+          <w:szCs w:val="24"/>
+          <w:lang w:eastAsia="zh-HK"/>
+        </w:rPr>
+        <w:t>[Accessed 13 May. 2020].</w:t>
+      </w:r>
+    </w:p>
+    <w:p>
+      <w:pPr>
+        <w:rPr>
+          <w:rFonts w:ascii="Times New Roman" w:eastAsia="Times New Roman" w:hAnsi="Times New Roman" w:cs="Times New Roman"/>
+          <w:color w:val="000000" w:themeColor="text1"/>
+          <w:sz w:val="24"/>
+          <w:szCs w:val="24"/>
+        </w:rPr>
+      </w:pPr>
+    </w:p>
+    <w:p>
+      <w:pPr>
+        <w:rPr>
+          <w:rFonts w:ascii="Times New Roman" w:hAnsi="Times New Roman" w:cs="Times New Roman"/>
+          <w:sz w:val="24"/>
+          <w:szCs w:val="24"/>
+          <w:lang w:eastAsia="zh-HK"/>
+        </w:rPr>
+      </w:pPr>
+      <w:r>
+        <w:rPr>
+          <w:rFonts w:ascii="Times New Roman" w:eastAsia="Times New Roman" w:hAnsi="Times New Roman" w:cs="Times New Roman"/>
+          <w:color w:val="000000" w:themeColor="text1"/>
+          <w:sz w:val="24"/>
+          <w:szCs w:val="24"/>
+        </w:rPr>
+        <w:t xml:space="preserve">server-world.info. (2019). </w:t>
       </w:r>
       <w:r>
         <w:rPr>
@@ -5236,163 +5669,7 @@
           <w:sz w:val="24"/>
           <w:szCs w:val="24"/>
         </w:rPr>
-        <w:t>.</w:t>
-      </w:r>
-      <w:r>
-        <w:rPr>
-          <w:rFonts w:ascii="Times New Roman" w:eastAsia="Times New Roman" w:hAnsi="Times New Roman" w:cs="Times New Roman"/>
-          <w:color w:val="000000" w:themeColor="text1"/>
-          <w:sz w:val="24"/>
-          <w:szCs w:val="24"/>
-        </w:rPr>
-        <w:t xml:space="preserve"> [online] Available at: </w:t>
-      </w:r>
-      <w:r>
-        <w:rPr>
-          <w:rFonts w:ascii="Times New Roman" w:eastAsia="Times New Roman" w:hAnsi="Times New Roman" w:cs="Times New Roman"/>
-          <w:color w:val="000000" w:themeColor="text1"/>
-          <w:sz w:val="24"/>
-          <w:szCs w:val="24"/>
-        </w:rPr>
-        <w:t>https://computingforgeeks.com/install-and-configure-openssh-server-on-windows-server</w:t>
-      </w:r>
-      <w:r>
-        <w:rPr>
-          <w:rFonts w:ascii="Times New Roman" w:eastAsia="Times New Roman" w:hAnsi="Times New Roman" w:cs="Times New Roman"/>
-          <w:color w:val="000000" w:themeColor="text1"/>
-          <w:sz w:val="24"/>
-          <w:szCs w:val="24"/>
-        </w:rPr>
-        <w:t xml:space="preserve"> </w:t>
-      </w:r>
-      <w:r>
-        <w:rPr>
-          <w:rFonts w:ascii="Times New Roman" w:hAnsi="Times New Roman" w:cs="Times New Roman"/>
-          <w:sz w:val="24"/>
-          <w:szCs w:val="24"/>
-          <w:lang w:eastAsia="zh-HK"/>
-        </w:rPr>
-        <w:t>[Accessed 13 May. 2020].</w:t>
-      </w:r>
-    </w:p>
-    <w:p>
-      <w:pPr>
-        <w:rPr>
-          <w:rFonts w:ascii="Times New Roman" w:eastAsia="Times New Roman" w:hAnsi="Times New Roman" w:cs="Times New Roman"/>
-          <w:color w:val="000000" w:themeColor="text1"/>
-          <w:sz w:val="24"/>
-          <w:szCs w:val="24"/>
-        </w:rPr>
-      </w:pPr>
-    </w:p>
-    <w:p>
-      <w:pPr>
-        <w:rPr>
-          <w:rFonts w:ascii="Times New Roman" w:eastAsia="Times New Roman" w:hAnsi="Times New Roman" w:cs="Times New Roman"/>
-          <w:color w:val="000000" w:themeColor="text1"/>
-          <w:sz w:val="24"/>
-          <w:szCs w:val="24"/>
-        </w:rPr>
-      </w:pPr>
-      <w:r>
-        <w:rPr>
-          <w:rFonts w:ascii="Times New Roman" w:eastAsia="Times New Roman" w:hAnsi="Times New Roman" w:cs="Times New Roman"/>
-          <w:color w:val="000000" w:themeColor="text1"/>
-          <w:sz w:val="24"/>
-          <w:szCs w:val="24"/>
-        </w:rPr>
-        <w:t xml:space="preserve">Microsoft. (2019). </w:t>
-      </w:r>
-      <w:r>
-        <w:rPr>
-          <w:rFonts w:ascii="Times New Roman" w:eastAsia="Times New Roman" w:hAnsi="Times New Roman" w:cs="Times New Roman"/>
-          <w:i/>
-          <w:iCs/>
-          <w:color w:val="000000" w:themeColor="text1"/>
-          <w:sz w:val="24"/>
-          <w:szCs w:val="24"/>
-        </w:rPr>
-        <w:t xml:space="preserve">OpenSSH Server Configuration for Windows 10 1809 and Server 2019. </w:t>
-      </w:r>
-      <w:r>
-        <w:rPr>
-          <w:rFonts w:ascii="Times New Roman" w:eastAsia="Times New Roman" w:hAnsi="Times New Roman" w:cs="Times New Roman"/>
-          <w:color w:val="000000" w:themeColor="text1"/>
-          <w:sz w:val="24"/>
-          <w:szCs w:val="24"/>
-        </w:rPr>
-        <w:t xml:space="preserve">[online] Available at: </w:t>
-      </w:r>
-      <w:r>
-        <w:rPr>
-          <w:rFonts w:ascii="Times New Roman" w:eastAsia="Times New Roman" w:hAnsi="Times New Roman" w:cs="Times New Roman"/>
-          <w:color w:val="000000" w:themeColor="text1"/>
-          <w:sz w:val="24"/>
-          <w:szCs w:val="24"/>
-        </w:rPr>
-        <w:t xml:space="preserve">https://docs.microsoft.com/en-us/windows-server/administration/openssh/openssh_server_configuration </w:t>
-      </w:r>
-      <w:r>
-        <w:rPr>
-          <w:rFonts w:ascii="Times New Roman" w:hAnsi="Times New Roman" w:cs="Times New Roman"/>
-          <w:sz w:val="24"/>
-          <w:szCs w:val="24"/>
-          <w:lang w:eastAsia="zh-HK"/>
-        </w:rPr>
-        <w:t>[Accessed 13 May. 2020].</w:t>
-      </w:r>
-    </w:p>
-    <w:p>
-      <w:pPr>
-        <w:rPr>
-          <w:rFonts w:ascii="Times New Roman" w:eastAsia="Times New Roman" w:hAnsi="Times New Roman" w:cs="Times New Roman"/>
-          <w:color w:val="000000" w:themeColor="text1"/>
-          <w:sz w:val="24"/>
-          <w:szCs w:val="24"/>
-        </w:rPr>
-      </w:pPr>
-    </w:p>
-    <w:p>
-      <w:pPr>
-        <w:rPr>
-          <w:rFonts w:ascii="Times New Roman" w:hAnsi="Times New Roman" w:cs="Times New Roman"/>
-          <w:sz w:val="24"/>
-          <w:szCs w:val="24"/>
-          <w:lang w:eastAsia="zh-HK"/>
-        </w:rPr>
-      </w:pPr>
-      <w:r>
-        <w:rPr>
-          <w:rFonts w:ascii="Times New Roman" w:eastAsia="Times New Roman" w:hAnsi="Times New Roman" w:cs="Times New Roman"/>
-          <w:color w:val="000000" w:themeColor="text1"/>
-          <w:sz w:val="24"/>
-          <w:szCs w:val="24"/>
-        </w:rPr>
-        <w:t xml:space="preserve">server-world.info. (2019). </w:t>
-      </w:r>
-      <w:proofErr w:type="gramStart"/>
-      <w:r>
-        <w:rPr>
-          <w:rFonts w:ascii="Times New Roman" w:eastAsia="Times New Roman" w:hAnsi="Times New Roman" w:cs="Times New Roman"/>
-          <w:i/>
-          <w:iCs/>
-          <w:color w:val="000000" w:themeColor="text1"/>
-          <w:sz w:val="24"/>
-          <w:szCs w:val="24"/>
-        </w:rPr>
-        <w:t>OpenSSH :</w:t>
-      </w:r>
-      <w:proofErr w:type="gramEnd"/>
-      <w:r>
-        <w:rPr>
-          <w:rFonts w:ascii="Times New Roman" w:eastAsia="Times New Roman" w:hAnsi="Times New Roman" w:cs="Times New Roman"/>
-          <w:i/>
-          <w:iCs/>
-          <w:color w:val="000000" w:themeColor="text1"/>
-          <w:sz w:val="24"/>
-          <w:szCs w:val="24"/>
-        </w:rPr>
-        <w:t xml:space="preserve"> SFTP only + Chroot. </w:t>
+        <w:t xml:space="preserve">OpenSSH : SFTP only + Chroot. </w:t>
       </w:r>
       <w:r>
         <w:rPr>
@@ -5531,7 +5808,7 @@
 </file>
 
 <file path=word/endnotes.xml><?xml version="1.0" encoding="utf-8"?>
-<w:endnotes xmlns:wpc="http://schemas.microsoft.com/office/word/2010/wordprocessingCanvas" xmlns:cx="http://schemas.microsoft.com/office/drawing/2014/chartex" xmlns:cx1="http://schemas.microsoft.com/office/drawing/2015/9/8/chartex" xmlns:cx2="http://schemas.microsoft.com/office/drawing/2015/10/21/chartex" xmlns:cx3="http://schemas.microsoft.com/office/drawing/2016/5/9/chartex" xmlns:cx4="http://schemas.microsoft.com/office/drawing/2016/5/10/chartex" xmlns:cx5="http://schemas.microsoft.com/office/drawing/2016/5/11/chartex" xmlns:cx6="http://schemas.microsoft.com/office/drawing/2016/5/12/chartex" xmlns:cx7="http://schemas.microsoft.com/office/drawing/2016/5/13/chartex" xmlns:cx8="http://schemas.microsoft.com/office/drawing/2016/5/14/chartex" xmlns:mc="http://schemas.openxmlformats.org/markup-compatibility/2006" xmlns:aink="http://schemas.microsoft.com/office/drawing/2016/ink" xmlns:am3d="http://schemas.microsoft.com/office/drawing/2017/model3d" xmlns:o="urn:schemas-microsoft-com:office:office" xmlns:r="http://schemas.openxmlformats.org/officeDocument/2006/relationships" xmlns:m="http://schemas.openxmlformats.org/officeDocument/2006/math" xmlns:v="urn:schemas-microsoft-com:vml" xmlns:wp14="http://schemas.microsoft.com/office/word/2010/wordprocessingDrawing" xmlns:wp="http://schemas.openxmlformats.org/drawingml/2006/wordprocessingDrawing" xmlns:w10="urn:schemas-microsoft-com:office:word" xmlns:w="http://schemas.openxmlformats.org/wordprocessingml/2006/main" xmlns:w14="http://schemas.microsoft.com/office/word/2010/wordml" xmlns:w15="http://schemas.microsoft.com/office/word/2012/wordml" xmlns:w16cex="http://schemas.microsoft.com/office/word/2018/wordml/cex" xmlns:w16cid="http://schemas.microsoft.com/office/word/2016/wordml/cid" xmlns:w16="http://schemas.microsoft.com/office/word/2018/wordml" xmlns:w16sdtdh="http://schemas.microsoft.com/office/word/2020/wordml/sdtdatahash" xmlns:w16se="http://schemas.microsoft.com/office/word/2015/wordml/symex" xmlns:wpg="http://schemas.microsoft.com/office/word/2010/wordprocessingGroup" xmlns:wpi="http://schemas.microsoft.com/office/word/2010/wordprocessingInk" xmlns:wne="http://schemas.microsoft.com/office/word/2006/wordml" xmlns:wps="http://schemas.microsoft.com/office/word/2010/wordprocessingShape" mc:Ignorable="w14 w15 w16se w16cid w16 w16cex w16sdtdh wp14">
+<w:endnotes xmlns:wpc="http://schemas.microsoft.com/office/word/2010/wordprocessingCanvas" xmlns:cx="http://schemas.microsoft.com/office/drawing/2014/chartex" xmlns:cx1="http://schemas.microsoft.com/office/drawing/2015/9/8/chartex" xmlns:mc="http://schemas.openxmlformats.org/markup-compatibility/2006" xmlns:o="urn:schemas-microsoft-com:office:office" xmlns:r="http://schemas.openxmlformats.org/officeDocument/2006/relationships" xmlns:m="http://schemas.openxmlformats.org/officeDocument/2006/math" xmlns:v="urn:schemas-microsoft-com:vml" xmlns:wp14="http://schemas.microsoft.com/office/word/2010/wordprocessingDrawing" xmlns:wp="http://schemas.openxmlformats.org/drawingml/2006/wordprocessingDrawing" xmlns:w10="urn:schemas-microsoft-com:office:word" xmlns:w="http://schemas.openxmlformats.org/wordprocessingml/2006/main" xmlns:w14="http://schemas.microsoft.com/office/word/2010/wordml" xmlns:w15="http://schemas.microsoft.com/office/word/2012/wordml" xmlns:w16se="http://schemas.microsoft.com/office/word/2015/wordml/symex" xmlns:wpg="http://schemas.microsoft.com/office/word/2010/wordprocessingGroup" xmlns:wpi="http://schemas.microsoft.com/office/word/2010/wordprocessingInk" xmlns:wne="http://schemas.microsoft.com/office/word/2006/wordml" xmlns:wps="http://schemas.microsoft.com/office/word/2010/wordprocessingShape" mc:Ignorable="w14 w15 w16se wp14">
   <w:endnote w:type="separator" w:id="-1">
     <w:p>
       <w:pPr>
@@ -5563,7 +5840,7 @@
 </file>
 
 <file path=word/footnotes.xml><?xml version="1.0" encoding="utf-8"?>
-<w:footnotes xmlns:wpc="http://schemas.microsoft.com/office/word/2010/wordprocessingCanvas" xmlns:cx="http://schemas.microsoft.com/office/drawing/2014/chartex" xmlns:cx1="http://schemas.microsoft.com/office/drawing/2015/9/8/chartex" xmlns:cx2="http://schemas.microsoft.com/office/drawing/2015/10/21/chartex" xmlns:cx3="http://schemas.microsoft.com/office/drawing/2016/5/9/chartex" xmlns:cx4="http://schemas.microsoft.com/office/drawing/2016/5/10/chartex" xmlns:cx5="http://schemas.microsoft.com/office/drawing/2016/5/11/chartex" xmlns:cx6="http://schemas.microsoft.com/office/drawing/2016/5/12/chartex" xmlns:cx7="http://schemas.microsoft.com/office/drawing/2016/5/13/chartex" xmlns:cx8="http://schemas.microsoft.com/office/drawing/2016/5/14/chartex" xmlns:mc="http://schemas.openxmlformats.org/markup-compatibility/2006" xmlns:aink="http://schemas.microsoft.com/office/drawing/2016/ink" xmlns:am3d="http://schemas.microsoft.com/office/drawing/2017/model3d" xmlns:o="urn:schemas-microsoft-com:office:office" xmlns:r="http://schemas.openxmlformats.org/officeDocument/2006/relationships" xmlns:m="http://schemas.openxmlformats.org/officeDocument/2006/math" xmlns:v="urn:schemas-microsoft-com:vml" xmlns:wp14="http://schemas.microsoft.com/office/word/2010/wordprocessingDrawing" xmlns:wp="http://schemas.openxmlformats.org/drawingml/2006/wordprocessingDrawing" xmlns:w10="urn:schemas-microsoft-com:office:word" xmlns:w="http://schemas.openxmlformats.org/wordprocessingml/2006/main" xmlns:w14="http://schemas.microsoft.com/office/word/2010/wordml" xmlns:w15="http://schemas.microsoft.com/office/word/2012/wordml" xmlns:w16cex="http://schemas.microsoft.com/office/word/2018/wordml/cex" xmlns:w16cid="http://schemas.microsoft.com/office/word/2016/wordml/cid" xmlns:w16="http://schemas.microsoft.com/office/word/2018/wordml" xmlns:w16sdtdh="http://schemas.microsoft.com/office/word/2020/wordml/sdtdatahash" xmlns:w16se="http://schemas.microsoft.com/office/word/2015/wordml/symex" xmlns:wpg="http://schemas.microsoft.com/office/word/2010/wordprocessingGroup" xmlns:wpi="http://schemas.microsoft.com/office/word/2010/wordprocessingInk" xmlns:wne="http://schemas.microsoft.com/office/word/2006/wordml" xmlns:wps="http://schemas.microsoft.com/office/word/2010/wordprocessingShape" mc:Ignorable="w14 w15 w16se w16cid w16 w16cex w16sdtdh wp14">
+<w:footnotes xmlns:wpc="http://schemas.microsoft.com/office/word/2010/wordprocessingCanvas" xmlns:cx="http://schemas.microsoft.com/office/drawing/2014/chartex" xmlns:cx1="http://schemas.microsoft.com/office/drawing/2015/9/8/chartex" xmlns:mc="http://schemas.openxmlformats.org/markup-compatibility/2006" xmlns:o="urn:schemas-microsoft-com:office:office" xmlns:r="http://schemas.openxmlformats.org/officeDocument/2006/relationships" xmlns:m="http://schemas.openxmlformats.org/officeDocument/2006/math" xmlns:v="urn:schemas-microsoft-com:vml" xmlns:wp14="http://schemas.microsoft.com/office/word/2010/wordprocessingDrawing" xmlns:wp="http://schemas.openxmlformats.org/drawingml/2006/wordprocessingDrawing" xmlns:w10="urn:schemas-microsoft-com:office:word" xmlns:w="http://schemas.openxmlformats.org/wordprocessingml/2006/main" xmlns:w14="http://schemas.microsoft.com/office/word/2010/wordml" xmlns:w15="http://schemas.microsoft.com/office/word/2012/wordml" xmlns:w16se="http://schemas.microsoft.com/office/word/2015/wordml/symex" xmlns:wpg="http://schemas.microsoft.com/office/word/2010/wordprocessingGroup" xmlns:wpi="http://schemas.microsoft.com/office/word/2010/wordprocessingInk" xmlns:wne="http://schemas.microsoft.com/office/word/2006/wordml" xmlns:wps="http://schemas.microsoft.com/office/word/2010/wordprocessingShape" mc:Ignorable="w14 w15 w16se wp14">
   <w:footnote w:type="separator" w:id="-1">
     <w:p>
       <w:pPr>
@@ -5595,7 +5872,7 @@
 </file>
 
 <file path=word/numbering.xml><?xml version="1.0" encoding="utf-8"?>
-<w:numbering xmlns:wpc="http://schemas.microsoft.com/office/word/2010/wordprocessingCanvas" xmlns:cx="http://schemas.microsoft.com/office/drawing/2014/chartex" xmlns:cx1="http://schemas.microsoft.com/office/drawing/2015/9/8/chartex" xmlns:cx2="http://schemas.microsoft.com/office/drawing/2015/10/21/chartex" xmlns:cx3="http://schemas.microsoft.com/office/drawing/2016/5/9/chartex" xmlns:cx4="http://schemas.microsoft.com/office/drawing/2016/5/10/chartex" xmlns:cx5="http://schemas.microsoft.com/office/drawing/2016/5/11/chartex" xmlns:cx6="http://schemas.microsoft.com/office/drawing/2016/5/12/chartex" xmlns:cx7="http://schemas.microsoft.com/office/drawing/2016/5/13/chartex" xmlns:cx8="http://schemas.microsoft.com/office/drawing/2016/5/14/chartex" xmlns:mc="http://schemas.openxmlformats.org/markup-compatibility/2006" xmlns:aink="http://schemas.microsoft.com/office/drawing/2016/ink" xmlns:am3d="http://schemas.microsoft.com/office/drawing/2017/model3d" xmlns:o="urn:schemas-microsoft-com:office:office" xmlns:r="http://schemas.openxmlformats.org/officeDocument/2006/relationships" xmlns:m="http://schemas.openxmlformats.org/officeDocument/2006/math" xmlns:v="urn:schemas-microsoft-com:vml" xmlns:wp14="http://schemas.microsoft.com/office/word/2010/wordprocessingDrawing" xmlns:wp="http://schemas.openxmlformats.org/drawingml/2006/wordprocessingDrawing" xmlns:w10="urn:schemas-microsoft-com:office:word" xmlns:w="http://schemas.openxmlformats.org/wordprocessingml/2006/main" xmlns:w14="http://schemas.microsoft.com/office/word/2010/wordml" xmlns:w15="http://schemas.microsoft.com/office/word/2012/wordml" xmlns:w16cex="http://schemas.microsoft.com/office/word/2018/wordml/cex" xmlns:w16cid="http://schemas.microsoft.com/office/word/2016/wordml/cid" xmlns:w16="http://schemas.microsoft.com/office/word/2018/wordml" xmlns:w16sdtdh="http://schemas.microsoft.com/office/word/2020/wordml/sdtdatahash" xmlns:w16se="http://schemas.microsoft.com/office/word/2015/wordml/symex" xmlns:wpg="http://schemas.microsoft.com/office/word/2010/wordprocessingGroup" xmlns:wpi="http://schemas.microsoft.com/office/word/2010/wordprocessingInk" xmlns:wne="http://schemas.microsoft.com/office/word/2006/wordml" xmlns:wps="http://schemas.microsoft.com/office/word/2010/wordprocessingShape" mc:Ignorable="w14 w15 w16se w16cid w16 w16cex w16sdtdh wp14">
+<w:numbering xmlns:wpc="http://schemas.microsoft.com/office/word/2010/wordprocessingCanvas" xmlns:cx="http://schemas.microsoft.com/office/drawing/2014/chartex" xmlns:cx1="http://schemas.microsoft.com/office/drawing/2015/9/8/chartex" xmlns:mc="http://schemas.openxmlformats.org/markup-compatibility/2006" xmlns:o="urn:schemas-microsoft-com:office:office" xmlns:r="http://schemas.openxmlformats.org/officeDocument/2006/relationships" xmlns:m="http://schemas.openxmlformats.org/officeDocument/2006/math" xmlns:v="urn:schemas-microsoft-com:vml" xmlns:wp14="http://schemas.microsoft.com/office/word/2010/wordprocessingDrawing" xmlns:wp="http://schemas.openxmlformats.org/drawingml/2006/wordprocessingDrawing" xmlns:w10="urn:schemas-microsoft-com:office:word" xmlns:w="http://schemas.openxmlformats.org/wordprocessingml/2006/main" xmlns:w14="http://schemas.microsoft.com/office/word/2010/wordml" xmlns:w15="http://schemas.microsoft.com/office/word/2012/wordml" xmlns:w16se="http://schemas.microsoft.com/office/word/2015/wordml/symex" xmlns:wpg="http://schemas.microsoft.com/office/word/2010/wordprocessingGroup" xmlns:wpi="http://schemas.microsoft.com/office/word/2010/wordprocessingInk" xmlns:wne="http://schemas.microsoft.com/office/word/2006/wordml" xmlns:wps="http://schemas.microsoft.com/office/word/2010/wordprocessingShape" mc:Ignorable="w14 w15 w16se wp14">
   <w:numPicBullet w:numPicBulletId="0">
     <w:pict>
       <v:shapetype id="_x0000_t75" coordsize="21600,21600" o:spt="75" o:preferrelative="t" path="m@4@5l@4@11@9@11@9@5xe" filled="f" stroked="f">
@@ -5617,7 +5894,7 @@
         <v:path o:extrusionok="f" gradientshapeok="t" o:connecttype="rect"/>
         <o:lock v:ext="edit" aspectratio="t"/>
       </v:shapetype>
-      <v:shape id="_x0000_i1114" type="#_x0000_t75" style="width:11.25pt;height:11.25pt" o:bullet="t">
+      <v:shape id="_x0000_i1039" type="#_x0000_t75" style="width:11.25pt;height:11.25pt" o:bullet="t">
         <v:imagedata r:id="rId1" o:title="msoC239"/>
       </v:shape>
     </w:pict>
@@ -8523,7 +8800,7 @@
 </file>
 
 <file path=word/styles.xml><?xml version="1.0" encoding="utf-8"?>
-<w:styles xmlns:mc="http://schemas.openxmlformats.org/markup-compatibility/2006" xmlns:r="http://schemas.openxmlformats.org/officeDocument/2006/relationships" xmlns:w="http://schemas.openxmlformats.org/wordprocessingml/2006/main" xmlns:w14="http://schemas.microsoft.com/office/word/2010/wordml" xmlns:w15="http://schemas.microsoft.com/office/word/2012/wordml" xmlns:w16cex="http://schemas.microsoft.com/office/word/2018/wordml/cex" xmlns:w16cid="http://schemas.microsoft.com/office/word/2016/wordml/cid" xmlns:w16="http://schemas.microsoft.com/office/word/2018/wordml" xmlns:w16sdtdh="http://schemas.microsoft.com/office/word/2020/wordml/sdtdatahash" xmlns:w16se="http://schemas.microsoft.com/office/word/2015/wordml/symex" mc:Ignorable="w14 w15 w16se w16cid w16 w16cex w16sdtdh">
+<w:styles xmlns:mc="http://schemas.openxmlformats.org/markup-compatibility/2006" xmlns:r="http://schemas.openxmlformats.org/officeDocument/2006/relationships" xmlns:w="http://schemas.openxmlformats.org/wordprocessingml/2006/main" xmlns:w14="http://schemas.microsoft.com/office/word/2010/wordml" xmlns:w15="http://schemas.microsoft.com/office/word/2012/wordml" xmlns:w16se="http://schemas.microsoft.com/office/word/2015/wordml/symex" mc:Ignorable="w14 w15 w16se">
   <w:docDefaults>
     <w:rPrDefault>
       <w:rPr>
@@ -8539,7 +8816,7 @@
       </w:pPr>
     </w:pPrDefault>
   </w:docDefaults>
-  <w:latentStyles w:defLockedState="0" w:defUIPriority="99" w:defSemiHidden="0" w:defUnhideWhenUsed="0" w:defQFormat="0" w:count="376">
+  <w:latentStyles w:defLockedState="0" w:defUIPriority="99" w:defSemiHidden="0" w:defUnhideWhenUsed="0" w:defQFormat="0" w:count="371">
     <w:lsdException w:name="Normal" w:uiPriority="0" w:qFormat="1"/>
     <w:lsdException w:name="heading 1" w:uiPriority="9" w:qFormat="1"/>
     <w:lsdException w:name="heading 2" w:semiHidden="1" w:uiPriority="9" w:unhideWhenUsed="1" w:qFormat="1"/>
@@ -8911,11 +9188,6 @@
     <w:lsdException w:name="List Table 5 Dark Accent 6" w:uiPriority="50"/>
     <w:lsdException w:name="List Table 6 Colorful Accent 6" w:uiPriority="51"/>
     <w:lsdException w:name="List Table 7 Colorful Accent 6" w:uiPriority="52"/>
-    <w:lsdException w:name="Mention" w:semiHidden="1" w:unhideWhenUsed="1"/>
-    <w:lsdException w:name="Smart Hyperlink" w:semiHidden="1" w:unhideWhenUsed="1"/>
-    <w:lsdException w:name="Hashtag" w:semiHidden="1" w:unhideWhenUsed="1"/>
-    <w:lsdException w:name="Unresolved Mention" w:semiHidden="1" w:unhideWhenUsed="1"/>
-    <w:lsdException w:name="Smart Link" w:semiHidden="1" w:unhideWhenUsed="1"/>
   </w:latentStyles>
   <w:style w:type="paragraph" w:default="1" w:styleId="Normal">
     <w:name w:val="Normal"/>
@@ -9877,7 +10149,7 @@
 </file>
 
 <file path=customXml/itemProps1.xml><?xml version="1.0" encoding="utf-8"?>
-<ds:datastoreItem xmlns:ds="http://schemas.openxmlformats.org/officeDocument/2006/customXml" ds:itemID="{9EEF88DD-267E-431D-BC8B-2D9D0EAD2174}">
+<ds:datastoreItem xmlns:ds="http://schemas.openxmlformats.org/officeDocument/2006/customXml" ds:itemID="{99994B8A-DB89-49AA-9187-FE33C4E3D26A}">
   <ds:schemaRefs>
     <ds:schemaRef ds:uri="http://schemas.openxmlformats.org/officeDocument/2006/bibliography"/>
   </ds:schemaRefs>

</xml_diff>